<commit_message>
Post call with parents
</commit_message>
<xml_diff>
--- a/Jonathan Bates CV.docx
+++ b/Jonathan Bates CV.docx
@@ -72,7 +72,19 @@
         </w:rPr>
       </w:pPr>
       <w:r>
-        <w:t>Designing and developing sections of a market-leading drug-rehabilitation application</w:t>
+        <w:t>Designing and developing a market-leading drug-rehabilitation application</w:t>
+      </w:r>
+      <w:r>
+        <w:t xml:space="preserve">, with each instance </w:t>
+      </w:r>
+      <w:r>
+        <w:t xml:space="preserve">storing typically 10GB data, and </w:t>
+      </w:r>
+      <w:r>
+        <w:t>supporting up to 1000 concurrent users</w:t>
+      </w:r>
+      <w:r>
+        <w:t>, whilst maintaining performance</w:t>
       </w:r>
     </w:p>
     <w:p>
@@ -87,22 +99,13 @@
         </w:rPr>
       </w:pPr>
       <w:r>
-        <w:t xml:space="preserve">Currently converting the monolithic </w:t>
-      </w:r>
-      <w:r>
-        <w:t xml:space="preserve">web </w:t>
-      </w:r>
-      <w:r>
-        <w:t xml:space="preserve">application into an </w:t>
-      </w:r>
-      <w:r>
-        <w:rPr>
-          <w:b/>
-        </w:rPr>
-        <w:t>SOA</w:t>
-      </w:r>
-      <w:r>
-        <w:t>-based distributed application</w:t>
+        <w:t>Designing</w:t>
+      </w:r>
+      <w:r>
+        <w:t xml:space="preserve"> client-side &amp; server-side</w:t>
+      </w:r>
+      <w:r>
+        <w:t xml:space="preserve"> frameworks to be used by other developers</w:t>
       </w:r>
     </w:p>
     <w:p>
@@ -117,7 +120,25 @@
         </w:rPr>
       </w:pPr>
       <w:r>
-        <w:t>Involved in reconciling customer requirements with complex business logic from government-mandated requirements</w:t>
+        <w:t xml:space="preserve">Currently converting the monolithic </w:t>
+      </w:r>
+      <w:r>
+        <w:t xml:space="preserve">web </w:t>
+      </w:r>
+      <w:r>
+        <w:t xml:space="preserve">application into an </w:t>
+      </w:r>
+      <w:r>
+        <w:rPr>
+          <w:b/>
+        </w:rPr>
+        <w:t>SOA</w:t>
+      </w:r>
+      <w:r>
+        <w:t xml:space="preserve">-based distributed </w:t>
+      </w:r>
+      <w:r>
+        <w:t>architecture</w:t>
       </w:r>
     </w:p>
     <w:p>
@@ -127,6 +148,21 @@
           <w:ilvl w:val="0"/>
           <w:numId w:val="2"/>
         </w:numPr>
+        <w:rPr>
+          <w:b/>
+        </w:rPr>
+      </w:pPr>
+      <w:r>
+        <w:t>Involved in reconciling customer requirements with complex business logic from government-mandated requirements</w:t>
+      </w:r>
+    </w:p>
+    <w:p>
+      <w:pPr>
+        <w:pStyle w:val="ListParagraph"/>
+        <w:numPr>
+          <w:ilvl w:val="0"/>
+          <w:numId w:val="2"/>
+        </w:numPr>
       </w:pPr>
       <w:r>
         <w:t xml:space="preserve">Primarily </w:t>
@@ -167,21 +203,31 @@
       <w:r>
         <w:t xml:space="preserve">, </w:t>
       </w:r>
+      <w:proofErr w:type="spellStart"/>
       <w:r>
         <w:rPr>
           <w:b/>
         </w:rPr>
-        <w:t>NHibernate 3</w:t>
+        <w:t>NHibernate</w:t>
+      </w:r>
+      <w:proofErr w:type="spellEnd"/>
+      <w:r>
+        <w:rPr>
+          <w:b/>
+        </w:rPr>
+        <w:t xml:space="preserve"> 3</w:t>
       </w:r>
       <w:r>
         <w:t xml:space="preserve">, </w:t>
       </w:r>
+      <w:proofErr w:type="spellStart"/>
       <w:r>
         <w:rPr>
           <w:b/>
         </w:rPr>
         <w:t>Linq</w:t>
       </w:r>
+      <w:proofErr w:type="spellEnd"/>
       <w:r>
         <w:t>,</w:t>
       </w:r>
@@ -197,12 +243,14 @@
       <w:r>
         <w:t xml:space="preserve"> (using </w:t>
       </w:r>
+      <w:proofErr w:type="spellStart"/>
       <w:r>
         <w:rPr>
           <w:b/>
         </w:rPr>
         <w:t>NServiceBus</w:t>
       </w:r>
+      <w:proofErr w:type="spellEnd"/>
       <w:r>
         <w:t xml:space="preserve"> &amp; </w:t>
       </w:r>
@@ -227,28 +275,52 @@
       <w:r>
         <w:t xml:space="preserve">, </w:t>
       </w:r>
+      <w:proofErr w:type="spellStart"/>
       <w:r>
         <w:rPr>
           <w:b/>
         </w:rPr>
         <w:t>Resharper</w:t>
       </w:r>
+      <w:proofErr w:type="spellEnd"/>
       <w:r>
         <w:rPr>
           <w:b/>
         </w:rPr>
-        <w:t>, NUnit, Windsor</w:t>
-      </w:r>
-      <w:r>
-        <w:t xml:space="preserve"> (IoC framework)</w:t>
-      </w:r>
-      <w:r>
         <w:t xml:space="preserve">, </w:t>
       </w:r>
+      <w:proofErr w:type="spellStart"/>
       <w:r>
         <w:rPr>
           <w:b/>
         </w:rPr>
+        <w:t>NUnit</w:t>
+      </w:r>
+      <w:proofErr w:type="spellEnd"/>
+      <w:r>
+        <w:rPr>
+          <w:b/>
+        </w:rPr>
+        <w:t>, Windsor</w:t>
+      </w:r>
+      <w:r>
+        <w:t xml:space="preserve"> (</w:t>
+      </w:r>
+      <w:proofErr w:type="spellStart"/>
+      <w:r>
+        <w:t>IoC</w:t>
+      </w:r>
+      <w:proofErr w:type="spellEnd"/>
+      <w:r>
+        <w:t xml:space="preserve"> framework)</w:t>
+      </w:r>
+      <w:r>
+        <w:t xml:space="preserve">, </w:t>
+      </w:r>
+      <w:r>
+        <w:rPr>
+          <w:b/>
+        </w:rPr>
         <w:t>Git</w:t>
       </w:r>
       <w:r>
@@ -263,12 +335,14 @@
         </w:rPr>
         <w:t xml:space="preserve"> </w:t>
       </w:r>
+      <w:proofErr w:type="spellStart"/>
       <w:r>
         <w:rPr>
           <w:b/>
         </w:rPr>
         <w:t>jQuery</w:t>
       </w:r>
+      <w:proofErr w:type="spellEnd"/>
       <w:r>
         <w:t xml:space="preserve">, </w:t>
       </w:r>
@@ -283,6 +357,53 @@
           <w:b/>
         </w:rPr>
         <w:t>, CSS</w:t>
+      </w:r>
+      <w:bookmarkStart w:id="0" w:name="_GoBack"/>
+      <w:bookmarkEnd w:id="0"/>
+    </w:p>
+    <w:p>
+      <w:pPr>
+        <w:pStyle w:val="EmplymentHeader"/>
+      </w:pPr>
+      <w:r>
+        <w:t>Achievements</w:t>
+      </w:r>
+    </w:p>
+    <w:p>
+      <w:pPr>
+        <w:pStyle w:val="ListParagraph"/>
+        <w:numPr>
+          <w:ilvl w:val="0"/>
+          <w:numId w:val="16"/>
+        </w:numPr>
+        <w:rPr>
+          <w:b/>
+        </w:rPr>
+      </w:pPr>
+      <w:r>
+        <w:t>Took it upon myself to make an in-memory representation of the system’s ubiquitous security configuration &amp; policy, which sped up certain operations by about 50x</w:t>
+      </w:r>
+      <w:r>
+        <w:t>, and now an integral part of the system</w:t>
+      </w:r>
+    </w:p>
+    <w:p>
+      <w:pPr>
+        <w:pStyle w:val="ListParagraph"/>
+        <w:numPr>
+          <w:ilvl w:val="0"/>
+          <w:numId w:val="16"/>
+        </w:numPr>
+        <w:rPr>
+          <w:b/>
+          <w:highlight w:val="red"/>
+        </w:rPr>
+      </w:pPr>
+      <w:r>
+        <w:rPr>
+          <w:highlight w:val="red"/>
+        </w:rPr>
+        <w:t>NEED MORE ACHIEVEMENTS</w:t>
       </w:r>
     </w:p>
     <w:p>
@@ -387,7 +508,7 @@
           <w:smallCaps w:val="0"/>
           <w:spacing w:val="0"/>
         </w:rPr>
-        <w:t>managing the release processing.  This work requires close coordination with the clients, business-de</w:t>
+        <w:t xml:space="preserve">managing the release process.  This work requires close coordination with the clients, </w:t>
       </w:r>
       <w:r>
         <w:rPr>
@@ -397,6 +518,26 @@
           <w:smallCaps w:val="0"/>
           <w:spacing w:val="0"/>
         </w:rPr>
+        <w:t xml:space="preserve">the </w:t>
+      </w:r>
+      <w:r>
+        <w:rPr>
+          <w:rStyle w:val="BookTitle"/>
+          <w:b w:val="0"/>
+          <w:bCs w:val="0"/>
+          <w:smallCaps w:val="0"/>
+          <w:spacing w:val="0"/>
+        </w:rPr>
+        <w:t>business-de</w:t>
+      </w:r>
+      <w:r>
+        <w:rPr>
+          <w:rStyle w:val="BookTitle"/>
+          <w:b w:val="0"/>
+          <w:bCs w:val="0"/>
+          <w:smallCaps w:val="0"/>
+          <w:spacing w:val="0"/>
+        </w:rPr>
         <w:t>velopment team and support team</w:t>
       </w:r>
     </w:p>
@@ -419,16 +560,7 @@
           <w:smallCaps w:val="0"/>
           <w:spacing w:val="0"/>
         </w:rPr>
-        <w:t xml:space="preserve">Used to manage IT strategy &amp; hardware/software infrastructure, including </w:t>
-      </w:r>
-      <w:r>
-        <w:rPr>
-          <w:rStyle w:val="BookTitle"/>
-          <w:bCs w:val="0"/>
-          <w:smallCaps w:val="0"/>
-          <w:spacing w:val="0"/>
-        </w:rPr>
-        <w:t>networking</w:t>
+        <w:t>Managed</w:t>
       </w:r>
       <w:r>
         <w:rPr>
@@ -438,7 +570,7 @@
           <w:smallCaps w:val="0"/>
           <w:spacing w:val="0"/>
         </w:rPr>
-        <w:t xml:space="preserve">, </w:t>
+        <w:t xml:space="preserve"> IT strategy &amp; hardware/software infrastructure, including </w:t>
       </w:r>
       <w:r>
         <w:rPr>
@@ -447,7 +579,7 @@
           <w:smallCaps w:val="0"/>
           <w:spacing w:val="0"/>
         </w:rPr>
-        <w:t>virtualisation</w:t>
+        <w:t>networking</w:t>
       </w:r>
       <w:r>
         <w:rPr>
@@ -466,7 +598,7 @@
           <w:smallCaps w:val="0"/>
           <w:spacing w:val="0"/>
         </w:rPr>
-        <w:t>server/SAN</w:t>
+        <w:t>virtualisation</w:t>
       </w:r>
       <w:r>
         <w:rPr>
@@ -476,7 +608,27 @@
           <w:smallCaps w:val="0"/>
           <w:spacing w:val="0"/>
         </w:rPr>
-        <w:t xml:space="preserve"> specification.  Now used on a consultative basis after working to </w:t>
+        <w:t xml:space="preserve">, </w:t>
+      </w:r>
+      <w:proofErr w:type="gramStart"/>
+      <w:r>
+        <w:rPr>
+          <w:rStyle w:val="BookTitle"/>
+          <w:bCs w:val="0"/>
+          <w:smallCaps w:val="0"/>
+          <w:spacing w:val="0"/>
+        </w:rPr>
+        <w:t>server</w:t>
+      </w:r>
+      <w:proofErr w:type="gramEnd"/>
+      <w:r>
+        <w:rPr>
+          <w:rStyle w:val="BookTitle"/>
+          <w:bCs w:val="0"/>
+          <w:smallCaps w:val="0"/>
+          <w:spacing w:val="0"/>
+        </w:rPr>
+        <w:t>/SAN</w:t>
       </w:r>
       <w:r>
         <w:rPr>
@@ -486,7 +638,7 @@
           <w:smallCaps w:val="0"/>
           <w:spacing w:val="0"/>
         </w:rPr>
-        <w:t>train the support manager</w:t>
+        <w:t xml:space="preserve"> specification.  Now used on a consultative basis after working to </w:t>
       </w:r>
       <w:r>
         <w:rPr>
@@ -496,20 +648,8 @@
           <w:smallCaps w:val="0"/>
           <w:spacing w:val="0"/>
         </w:rPr>
-        <w:t xml:space="preserve"> so that I can be freed to concentrate on my core role</w:t>
-      </w:r>
-    </w:p>
-    <w:p>
-      <w:pPr>
-        <w:pStyle w:val="ListParagraph"/>
-        <w:numPr>
-          <w:ilvl w:val="0"/>
-          <w:numId w:val="5"/>
-        </w:numPr>
-        <w:rPr>
-          <w:rStyle w:val="BookTitle"/>
-        </w:rPr>
-      </w:pPr>
+        <w:t>train the support manager</w:t>
+      </w:r>
       <w:r>
         <w:rPr>
           <w:rStyle w:val="BookTitle"/>
@@ -518,7 +658,7 @@
           <w:smallCaps w:val="0"/>
           <w:spacing w:val="0"/>
         </w:rPr>
-        <w:t>Supporting</w:t>
+        <w:t xml:space="preserve"> so that I can concentrate on my core role</w:t>
       </w:r>
     </w:p>
     <w:p>
@@ -526,7 +666,13 @@
         <w:pStyle w:val="EmplymentHeader"/>
       </w:pPr>
       <w:r>
-        <w:t>Jun 2004-Sep 2005 – Developer, HM Revenue and Customs</w:t>
+        <w:t>Jun 2004-Sep 200</w:t>
+      </w:r>
+      <w:r>
+        <w:t>4</w:t>
+      </w:r>
+      <w:r>
+        <w:t xml:space="preserve"> – Developer, HM Revenue and Customs</w:t>
       </w:r>
     </w:p>
     <w:p>
@@ -544,7 +690,7 @@
         <w:t>6</w:t>
       </w:r>
       <w:r>
-        <w:t>-based Duty-tracking system, working to strict deadlines, while handling conflicting client r</w:t>
+        <w:t>-based Duty-tracking system, working to deadlines, while handling conflicting client r</w:t>
       </w:r>
       <w:r>
         <w:t>equirements and change requests</w:t>
@@ -559,7 +705,13 @@
         </w:numPr>
       </w:pPr>
       <w:r>
-        <w:t>Learned VB / ASP in time to become a productive team member withi</w:t>
+        <w:t>Learned VB</w:t>
+      </w:r>
+      <w:r>
+        <w:t>6</w:t>
+      </w:r>
+      <w:r>
+        <w:t xml:space="preserve"> / ASP in time to become a productive team member withi</w:t>
       </w:r>
       <w:r>
         <w:t>n three days</w:t>
@@ -589,7 +741,10 @@
         </w:numPr>
       </w:pPr>
       <w:r>
-        <w:t>Due to my web-based knowledge, I was put in charge of updating the ASP web interface, as well as training another develop</w:t>
+        <w:t>I</w:t>
+      </w:r>
+      <w:r>
+        <w:t>n charge of updating the ASP web interface, as well as training another develop</w:t>
       </w:r>
       <w:r>
         <w:t>er with the skills to take over</w:t>
@@ -597,46 +752,18 @@
     </w:p>
     <w:p>
       <w:pPr>
-        <w:pStyle w:val="ListParagraph"/>
-        <w:numPr>
-          <w:ilvl w:val="0"/>
-          <w:numId w:val="6"/>
-        </w:numPr>
-      </w:pPr>
-      <w:r>
-        <w:t>Other work included writing SQL for submission to DB administrator, liaising with the testing department an</w:t>
-      </w:r>
-      <w:r>
-        <w:t>d creating change documentation</w:t>
-      </w:r>
-    </w:p>
-    <w:p>
-      <w:pPr>
-        <w:pStyle w:val="ListParagraph"/>
-        <w:numPr>
-          <w:ilvl w:val="0"/>
-          <w:numId w:val="6"/>
-        </w:numPr>
-      </w:pPr>
-      <w:r>
-        <w:t>Also designed an</w:t>
-      </w:r>
-      <w:r>
-        <w:t>d</w:t>
-      </w:r>
-      <w:r>
-        <w:t xml:space="preserve"> implemented a secure web-based document archive system in ASP / VB to repl</w:t>
-      </w:r>
-      <w:r>
-        <w:t>ace .document sharing via email in my spare time.</w:t>
-      </w:r>
-    </w:p>
-    <w:p>
-      <w:pPr>
         <w:pStyle w:val="EmplymentHeader"/>
       </w:pPr>
       <w:r>
-        <w:t>December 2003 – Dold Industries UK Ltd</w:t>
+        <w:t xml:space="preserve">December 2003 – </w:t>
+      </w:r>
+      <w:proofErr w:type="spellStart"/>
+      <w:r>
+        <w:t>Dold</w:t>
+      </w:r>
+      <w:proofErr w:type="spellEnd"/>
+      <w:r>
+        <w:t xml:space="preserve"> Industries UK Ltd</w:t>
       </w:r>
     </w:p>
     <w:p>
@@ -648,19 +775,25 @@
         </w:numPr>
       </w:pPr>
       <w:r>
-        <w:t>Responsible for creating the Dold Industries UK cor</w:t>
-      </w:r>
-      <w:r>
-        <w:t>porate website (</w:t>
-      </w:r>
-      <w:hyperlink r:id="rId7" w:history="1">
-        <w:r>
-          <w:rPr>
-            <w:rStyle w:val="Hyperlink"/>
-          </w:rPr>
-          <w:t>www.dold.co.uk</w:t>
-        </w:r>
-      </w:hyperlink>
+        <w:t xml:space="preserve">Responsible for creating the </w:t>
+      </w:r>
+      <w:proofErr w:type="spellStart"/>
+      <w:r>
+        <w:t>Dold</w:t>
+      </w:r>
+      <w:proofErr w:type="spellEnd"/>
+      <w:r>
+        <w:t xml:space="preserve"> Industries UK cor</w:t>
+      </w:r>
+      <w:r>
+        <w:t xml:space="preserve">porate </w:t>
+      </w:r>
+      <w:r>
+        <w:t>website (www.dold.co.uk</w:t>
+      </w:r>
+      <w:r>
+        <w:t>, since replaced</w:t>
+      </w:r>
       <w:r>
         <w:t>)</w:t>
       </w:r>
@@ -674,7 +807,10 @@
         </w:numPr>
       </w:pPr>
       <w:r>
-        <w:t>Actively worked with company’s Managing Director and top-level sales staff t</w:t>
+        <w:t>W</w:t>
+      </w:r>
+      <w:r>
+        <w:t>orked with company’s Managing Director and top-level sales staff t</w:t>
       </w:r>
       <w:r>
         <w:t>o gather company’s requirements</w:t>
@@ -689,34 +825,7 @@
         </w:numPr>
       </w:pPr>
       <w:r>
-        <w:t>Worked efficiently to fully complete the s</w:t>
-      </w:r>
-      <w:r>
-        <w:t>ite within a stringent schedule</w:t>
-      </w:r>
-    </w:p>
-    <w:p>
-      <w:pPr>
-        <w:pStyle w:val="ListParagraph"/>
-        <w:numPr>
-          <w:ilvl w:val="0"/>
-          <w:numId w:val="12"/>
-        </w:numPr>
-      </w:pPr>
-      <w:r>
         <w:t>Created Java-based tools to aid catalogue creation</w:t>
-      </w:r>
-    </w:p>
-    <w:p>
-      <w:pPr>
-        <w:pStyle w:val="ListParagraph"/>
-        <w:numPr>
-          <w:ilvl w:val="0"/>
-          <w:numId w:val="12"/>
-        </w:numPr>
-      </w:pPr>
-      <w:r>
-        <w:t>Provided HTML and CSS training to another employee for future maintenance</w:t>
       </w:r>
     </w:p>
     <w:p>
@@ -737,7 +846,13 @@
         </w:numPr>
       </w:pPr>
       <w:r>
-        <w:t>I own a private pilot’s license</w:t>
+        <w:t xml:space="preserve">I </w:t>
+      </w:r>
+      <w:r>
+        <w:t>hold</w:t>
+      </w:r>
+      <w:r>
+        <w:t xml:space="preserve"> a private pilot’s license</w:t>
       </w:r>
     </w:p>
     <w:p>
@@ -749,7 +864,7 @@
         </w:numPr>
       </w:pPr>
       <w:r>
-        <w:t>Currently creating a web &amp; mobile application with a friend to record flights, and create a pilot community around them.</w:t>
+        <w:t>Currently creating a web &amp; mobile application with a friend to record flights, and create a community around them.</w:t>
       </w:r>
     </w:p>
     <w:p>
@@ -772,12 +887,14 @@
       <w:r>
         <w:t xml:space="preserve">, </w:t>
       </w:r>
+      <w:proofErr w:type="spellStart"/>
       <w:r>
         <w:rPr>
           <w:b/>
         </w:rPr>
         <w:t>RavenDB</w:t>
       </w:r>
+      <w:proofErr w:type="spellEnd"/>
       <w:r>
         <w:t xml:space="preserve"> (</w:t>
       </w:r>
@@ -862,11 +979,19 @@
       <w:r>
         <w:t xml:space="preserve">In the process of creating a </w:t>
       </w:r>
+      <w:proofErr w:type="spellStart"/>
       <w:r>
         <w:rPr>
           <w:b/>
         </w:rPr>
-        <w:t>jQuery Mobile</w:t>
+        <w:t>jQuery</w:t>
+      </w:r>
+      <w:proofErr w:type="spellEnd"/>
+      <w:r>
+        <w:rPr>
+          <w:b/>
+        </w:rPr>
+        <w:t xml:space="preserve"> Mobile</w:t>
       </w:r>
       <w:r>
         <w:t xml:space="preserve"> client</w:t>
@@ -883,12 +1008,14 @@
       <w:r>
         <w:t xml:space="preserve">Currently enrolled on a </w:t>
       </w:r>
+      <w:proofErr w:type="spellStart"/>
       <w:r>
         <w:rPr>
           <w:b/>
         </w:rPr>
         <w:t>MongoDB</w:t>
       </w:r>
+      <w:proofErr w:type="spellEnd"/>
       <w:r>
         <w:t xml:space="preserve"> correspondence course, offered by 10gen, taught using </w:t>
       </w:r>
@@ -919,8 +1046,6 @@
       <w:r>
         <w:t>u</w:t>
       </w:r>
-      <w:bookmarkStart w:id="0" w:name="_GoBack"/>
-      <w:bookmarkEnd w:id="0"/>
       <w:r>
         <w:t>ntu at home)</w:t>
       </w:r>
@@ -950,7 +1075,13 @@
         </w:numPr>
       </w:pPr>
       <w:r>
-        <w:t>Over 70% average</w:t>
+        <w:t>Achieved o</w:t>
+      </w:r>
+      <w:r>
+        <w:t>ver 70% average</w:t>
+      </w:r>
+      <w:r>
+        <w:t xml:space="preserve"> mark</w:t>
       </w:r>
     </w:p>
     <w:p>
@@ -1050,6 +1181,17 @@
         </w:numPr>
       </w:pPr>
       <w:r>
+        <w:t xml:space="preserve">Sep 1999 – Jun 2001 – </w:t>
+      </w:r>
+      <w:proofErr w:type="spellStart"/>
+      <w:r>
+        <w:t>Westcliff</w:t>
+      </w:r>
+      <w:proofErr w:type="spellEnd"/>
+      <w:r>
+        <w:t xml:space="preserve"> High School for Boys - </w:t>
+      </w:r>
+      <w:r>
         <w:t>4 A-levels, B-D</w:t>
       </w:r>
     </w:p>
@@ -1062,7 +1204,32 @@
         </w:numPr>
       </w:pPr>
       <w:r>
+        <w:t xml:space="preserve">Sep 1999 – Jun 2001 – </w:t>
+      </w:r>
+      <w:proofErr w:type="spellStart"/>
+      <w:r>
+        <w:t>Westcliff</w:t>
+      </w:r>
+      <w:proofErr w:type="spellEnd"/>
+      <w:r>
+        <w:t xml:space="preserve"> Hig</w:t>
+      </w:r>
+      <w:r>
+        <w:t>h</w:t>
+      </w:r>
+      <w:r>
+        <w:t xml:space="preserve"> School for Boys </w:t>
+      </w:r>
+      <w:r>
         <w:t>10 GCSEs – A*-C</w:t>
+      </w:r>
+    </w:p>
+    <w:p>
+      <w:pPr>
+        <w:pStyle w:val="Heading1"/>
+      </w:pPr>
+      <w:r>
+        <w:t>Professional Development</w:t>
       </w:r>
     </w:p>
     <w:p>
@@ -1074,7 +1241,37 @@
         </w:numPr>
       </w:pPr>
       <w:r>
-        <w:t>3-day NHibernate course at Skills Matter, given by Ayende Rahien – one of its core developers</w:t>
+        <w:t>2009</w:t>
+      </w:r>
+      <w:r>
+        <w:t xml:space="preserve"> - </w:t>
+      </w:r>
+      <w:r>
+        <w:t xml:space="preserve">3-day </w:t>
+      </w:r>
+      <w:proofErr w:type="spellStart"/>
+      <w:r>
+        <w:t>NHibernate</w:t>
+      </w:r>
+      <w:proofErr w:type="spellEnd"/>
+      <w:r>
+        <w:t xml:space="preserve"> course at Skills Matter, given by </w:t>
+      </w:r>
+      <w:proofErr w:type="spellStart"/>
+      <w:r>
+        <w:t>Ayende</w:t>
+      </w:r>
+      <w:proofErr w:type="spellEnd"/>
+      <w:r>
+        <w:t xml:space="preserve"> </w:t>
+      </w:r>
+      <w:proofErr w:type="spellStart"/>
+      <w:r>
+        <w:t>Rahien</w:t>
+      </w:r>
+      <w:proofErr w:type="spellEnd"/>
+      <w:r>
+        <w:t xml:space="preserve"> – one of its core developers</w:t>
       </w:r>
     </w:p>
     <w:p>
@@ -1086,7 +1283,76 @@
         </w:numPr>
       </w:pPr>
       <w:r>
-        <w:t>3-day NServiceBus / CQRS course at Skills Matter, given by Udi Dahan, founder and CEO of NServicebus Ltd</w:t>
+        <w:t>2012</w:t>
+      </w:r>
+      <w:r>
+        <w:t xml:space="preserve"> - </w:t>
+      </w:r>
+      <w:r>
+        <w:t xml:space="preserve">3-day </w:t>
+      </w:r>
+      <w:proofErr w:type="spellStart"/>
+      <w:r>
+        <w:t>NServiceBus</w:t>
+      </w:r>
+      <w:proofErr w:type="spellEnd"/>
+      <w:r>
+        <w:t xml:space="preserve"> / CQRS course at Skills Matter, given by </w:t>
+      </w:r>
+      <w:r>
+        <w:t xml:space="preserve">Andreas </w:t>
+      </w:r>
+      <w:proofErr w:type="spellStart"/>
+      <w:r>
+        <w:t>Öhlund</w:t>
+      </w:r>
+      <w:proofErr w:type="spellEnd"/>
+      <w:r>
+        <w:t xml:space="preserve">, </w:t>
+      </w:r>
+      <w:r>
+        <w:t>Director of Engineering,</w:t>
+      </w:r>
+      <w:r>
+        <w:t xml:space="preserve"> </w:t>
+      </w:r>
+      <w:proofErr w:type="spellStart"/>
+      <w:r>
+        <w:t>NServiceB</w:t>
+      </w:r>
+      <w:r>
+        <w:t>us</w:t>
+      </w:r>
+      <w:proofErr w:type="spellEnd"/>
+      <w:r>
+        <w:t xml:space="preserve"> Ltd</w:t>
+      </w:r>
+    </w:p>
+    <w:p>
+      <w:pPr>
+        <w:pStyle w:val="ListParagraph"/>
+        <w:numPr>
+          <w:ilvl w:val="0"/>
+          <w:numId w:val="13"/>
+        </w:numPr>
+      </w:pPr>
+      <w:r>
+        <w:t xml:space="preserve">Various after-hours </w:t>
+      </w:r>
+      <w:r>
+        <w:t xml:space="preserve">technical workshops </w:t>
+      </w:r>
+      <w:r>
+        <w:t>in London</w:t>
+      </w:r>
+    </w:p>
+    <w:p/>
+    <w:p>
+      <w:pPr>
+        <w:jc w:val="center"/>
+      </w:pPr>
+      <w:r>
+        <w:t>References are available upon request</w:t>
       </w:r>
     </w:p>
     <w:sectPr>
@@ -1328,6 +1594,119 @@
     </w:lvl>
   </w:abstractNum>
   <w:abstractNum w:abstractNumId="2">
+    <w:nsid w:val="0B8C27F7"/>
+    <w:multiLevelType w:val="hybridMultilevel"/>
+    <w:tmpl w:val="E1E2534C"/>
+    <w:lvl w:ilvl="0" w:tplc="08090001">
+      <w:start w:val="1"/>
+      <w:numFmt w:val="bullet"/>
+      <w:lvlText w:val=""/>
+      <w:lvlJc w:val="left"/>
+      <w:pPr>
+        <w:ind w:left="720" w:hanging="360"/>
+      </w:pPr>
+      <w:rPr>
+        <w:rFonts w:ascii="Symbol" w:hAnsi="Symbol" w:hint="default"/>
+      </w:rPr>
+    </w:lvl>
+    <w:lvl w:ilvl="1" w:tplc="08090003" w:tentative="1">
+      <w:start w:val="1"/>
+      <w:numFmt w:val="bullet"/>
+      <w:lvlText w:val="o"/>
+      <w:lvlJc w:val="left"/>
+      <w:pPr>
+        <w:ind w:left="1440" w:hanging="360"/>
+      </w:pPr>
+      <w:rPr>
+        <w:rFonts w:ascii="Courier New" w:hAnsi="Courier New" w:cs="Courier New" w:hint="default"/>
+      </w:rPr>
+    </w:lvl>
+    <w:lvl w:ilvl="2" w:tplc="08090005" w:tentative="1">
+      <w:start w:val="1"/>
+      <w:numFmt w:val="bullet"/>
+      <w:lvlText w:val=""/>
+      <w:lvlJc w:val="left"/>
+      <w:pPr>
+        <w:ind w:left="2160" w:hanging="360"/>
+      </w:pPr>
+      <w:rPr>
+        <w:rFonts w:ascii="Wingdings" w:hAnsi="Wingdings" w:hint="default"/>
+      </w:rPr>
+    </w:lvl>
+    <w:lvl w:ilvl="3" w:tplc="08090001" w:tentative="1">
+      <w:start w:val="1"/>
+      <w:numFmt w:val="bullet"/>
+      <w:lvlText w:val=""/>
+      <w:lvlJc w:val="left"/>
+      <w:pPr>
+        <w:ind w:left="2880" w:hanging="360"/>
+      </w:pPr>
+      <w:rPr>
+        <w:rFonts w:ascii="Symbol" w:hAnsi="Symbol" w:hint="default"/>
+      </w:rPr>
+    </w:lvl>
+    <w:lvl w:ilvl="4" w:tplc="08090003" w:tentative="1">
+      <w:start w:val="1"/>
+      <w:numFmt w:val="bullet"/>
+      <w:lvlText w:val="o"/>
+      <w:lvlJc w:val="left"/>
+      <w:pPr>
+        <w:ind w:left="3600" w:hanging="360"/>
+      </w:pPr>
+      <w:rPr>
+        <w:rFonts w:ascii="Courier New" w:hAnsi="Courier New" w:cs="Courier New" w:hint="default"/>
+      </w:rPr>
+    </w:lvl>
+    <w:lvl w:ilvl="5" w:tplc="08090005" w:tentative="1">
+      <w:start w:val="1"/>
+      <w:numFmt w:val="bullet"/>
+      <w:lvlText w:val=""/>
+      <w:lvlJc w:val="left"/>
+      <w:pPr>
+        <w:ind w:left="4320" w:hanging="360"/>
+      </w:pPr>
+      <w:rPr>
+        <w:rFonts w:ascii="Wingdings" w:hAnsi="Wingdings" w:hint="default"/>
+      </w:rPr>
+    </w:lvl>
+    <w:lvl w:ilvl="6" w:tplc="08090001" w:tentative="1">
+      <w:start w:val="1"/>
+      <w:numFmt w:val="bullet"/>
+      <w:lvlText w:val=""/>
+      <w:lvlJc w:val="left"/>
+      <w:pPr>
+        <w:ind w:left="5040" w:hanging="360"/>
+      </w:pPr>
+      <w:rPr>
+        <w:rFonts w:ascii="Symbol" w:hAnsi="Symbol" w:hint="default"/>
+      </w:rPr>
+    </w:lvl>
+    <w:lvl w:ilvl="7" w:tplc="08090003" w:tentative="1">
+      <w:start w:val="1"/>
+      <w:numFmt w:val="bullet"/>
+      <w:lvlText w:val="o"/>
+      <w:lvlJc w:val="left"/>
+      <w:pPr>
+        <w:ind w:left="5760" w:hanging="360"/>
+      </w:pPr>
+      <w:rPr>
+        <w:rFonts w:ascii="Courier New" w:hAnsi="Courier New" w:cs="Courier New" w:hint="default"/>
+      </w:rPr>
+    </w:lvl>
+    <w:lvl w:ilvl="8" w:tplc="08090005" w:tentative="1">
+      <w:start w:val="1"/>
+      <w:numFmt w:val="bullet"/>
+      <w:lvlText w:val=""/>
+      <w:lvlJc w:val="left"/>
+      <w:pPr>
+        <w:ind w:left="6480" w:hanging="360"/>
+      </w:pPr>
+      <w:rPr>
+        <w:rFonts w:ascii="Wingdings" w:hAnsi="Wingdings" w:hint="default"/>
+      </w:rPr>
+    </w:lvl>
+  </w:abstractNum>
+  <w:abstractNum w:abstractNumId="3">
     <w:nsid w:val="0FE7406C"/>
     <w:multiLevelType w:val="hybridMultilevel"/>
     <w:tmpl w:val="54C6A7C6"/>
@@ -1440,7 +1819,7 @@
       </w:rPr>
     </w:lvl>
   </w:abstractNum>
-  <w:abstractNum w:abstractNumId="3">
+  <w:abstractNum w:abstractNumId="4">
     <w:nsid w:val="1DC00B78"/>
     <w:multiLevelType w:val="hybridMultilevel"/>
     <w:tmpl w:val="4C52736E"/>
@@ -1553,7 +1932,7 @@
       </w:rPr>
     </w:lvl>
   </w:abstractNum>
-  <w:abstractNum w:abstractNumId="4">
+  <w:abstractNum w:abstractNumId="5">
     <w:nsid w:val="2A8154C4"/>
     <w:multiLevelType w:val="hybridMultilevel"/>
     <w:tmpl w:val="6B1C8DD0"/>
@@ -1666,7 +2045,7 @@
       </w:rPr>
     </w:lvl>
   </w:abstractNum>
-  <w:abstractNum w:abstractNumId="5">
+  <w:abstractNum w:abstractNumId="6">
     <w:nsid w:val="31776022"/>
     <w:multiLevelType w:val="hybridMultilevel"/>
     <w:tmpl w:val="6EE4AFFE"/>
@@ -1779,7 +2158,7 @@
       </w:rPr>
     </w:lvl>
   </w:abstractNum>
-  <w:abstractNum w:abstractNumId="6">
+  <w:abstractNum w:abstractNumId="7">
     <w:nsid w:val="47055CB3"/>
     <w:multiLevelType w:val="hybridMultilevel"/>
     <w:tmpl w:val="FD52F2A4"/>
@@ -1892,7 +2271,7 @@
       </w:rPr>
     </w:lvl>
   </w:abstractNum>
-  <w:abstractNum w:abstractNumId="7">
+  <w:abstractNum w:abstractNumId="8">
     <w:nsid w:val="483B3A09"/>
     <w:multiLevelType w:val="hybridMultilevel"/>
     <w:tmpl w:val="52E48E24"/>
@@ -2005,7 +2384,7 @@
       </w:rPr>
     </w:lvl>
   </w:abstractNum>
-  <w:abstractNum w:abstractNumId="8">
+  <w:abstractNum w:abstractNumId="9">
     <w:nsid w:val="4A9D2136"/>
     <w:multiLevelType w:val="hybridMultilevel"/>
     <w:tmpl w:val="92E035C4"/>
@@ -2118,7 +2497,7 @@
       </w:rPr>
     </w:lvl>
   </w:abstractNum>
-  <w:abstractNum w:abstractNumId="9">
+  <w:abstractNum w:abstractNumId="10">
     <w:nsid w:val="555A2EF9"/>
     <w:multiLevelType w:val="hybridMultilevel"/>
     <w:tmpl w:val="89DAF330"/>
@@ -2231,7 +2610,120 @@
       </w:rPr>
     </w:lvl>
   </w:abstractNum>
-  <w:abstractNum w:abstractNumId="10">
+  <w:abstractNum w:abstractNumId="11">
+    <w:nsid w:val="567B7AFA"/>
+    <w:multiLevelType w:val="hybridMultilevel"/>
+    <w:tmpl w:val="364C85E6"/>
+    <w:lvl w:ilvl="0" w:tplc="08090001">
+      <w:start w:val="1"/>
+      <w:numFmt w:val="bullet"/>
+      <w:lvlText w:val=""/>
+      <w:lvlJc w:val="left"/>
+      <w:pPr>
+        <w:ind w:left="720" w:hanging="360"/>
+      </w:pPr>
+      <w:rPr>
+        <w:rFonts w:ascii="Symbol" w:hAnsi="Symbol" w:hint="default"/>
+      </w:rPr>
+    </w:lvl>
+    <w:lvl w:ilvl="1" w:tplc="08090003" w:tentative="1">
+      <w:start w:val="1"/>
+      <w:numFmt w:val="bullet"/>
+      <w:lvlText w:val="o"/>
+      <w:lvlJc w:val="left"/>
+      <w:pPr>
+        <w:ind w:left="1440" w:hanging="360"/>
+      </w:pPr>
+      <w:rPr>
+        <w:rFonts w:ascii="Courier New" w:hAnsi="Courier New" w:cs="Courier New" w:hint="default"/>
+      </w:rPr>
+    </w:lvl>
+    <w:lvl w:ilvl="2" w:tplc="08090005" w:tentative="1">
+      <w:start w:val="1"/>
+      <w:numFmt w:val="bullet"/>
+      <w:lvlText w:val=""/>
+      <w:lvlJc w:val="left"/>
+      <w:pPr>
+        <w:ind w:left="2160" w:hanging="360"/>
+      </w:pPr>
+      <w:rPr>
+        <w:rFonts w:ascii="Wingdings" w:hAnsi="Wingdings" w:hint="default"/>
+      </w:rPr>
+    </w:lvl>
+    <w:lvl w:ilvl="3" w:tplc="08090001" w:tentative="1">
+      <w:start w:val="1"/>
+      <w:numFmt w:val="bullet"/>
+      <w:lvlText w:val=""/>
+      <w:lvlJc w:val="left"/>
+      <w:pPr>
+        <w:ind w:left="2880" w:hanging="360"/>
+      </w:pPr>
+      <w:rPr>
+        <w:rFonts w:ascii="Symbol" w:hAnsi="Symbol" w:hint="default"/>
+      </w:rPr>
+    </w:lvl>
+    <w:lvl w:ilvl="4" w:tplc="08090003" w:tentative="1">
+      <w:start w:val="1"/>
+      <w:numFmt w:val="bullet"/>
+      <w:lvlText w:val="o"/>
+      <w:lvlJc w:val="left"/>
+      <w:pPr>
+        <w:ind w:left="3600" w:hanging="360"/>
+      </w:pPr>
+      <w:rPr>
+        <w:rFonts w:ascii="Courier New" w:hAnsi="Courier New" w:cs="Courier New" w:hint="default"/>
+      </w:rPr>
+    </w:lvl>
+    <w:lvl w:ilvl="5" w:tplc="08090005" w:tentative="1">
+      <w:start w:val="1"/>
+      <w:numFmt w:val="bullet"/>
+      <w:lvlText w:val=""/>
+      <w:lvlJc w:val="left"/>
+      <w:pPr>
+        <w:ind w:left="4320" w:hanging="360"/>
+      </w:pPr>
+      <w:rPr>
+        <w:rFonts w:ascii="Wingdings" w:hAnsi="Wingdings" w:hint="default"/>
+      </w:rPr>
+    </w:lvl>
+    <w:lvl w:ilvl="6" w:tplc="08090001" w:tentative="1">
+      <w:start w:val="1"/>
+      <w:numFmt w:val="bullet"/>
+      <w:lvlText w:val=""/>
+      <w:lvlJc w:val="left"/>
+      <w:pPr>
+        <w:ind w:left="5040" w:hanging="360"/>
+      </w:pPr>
+      <w:rPr>
+        <w:rFonts w:ascii="Symbol" w:hAnsi="Symbol" w:hint="default"/>
+      </w:rPr>
+    </w:lvl>
+    <w:lvl w:ilvl="7" w:tplc="08090003" w:tentative="1">
+      <w:start w:val="1"/>
+      <w:numFmt w:val="bullet"/>
+      <w:lvlText w:val="o"/>
+      <w:lvlJc w:val="left"/>
+      <w:pPr>
+        <w:ind w:left="5760" w:hanging="360"/>
+      </w:pPr>
+      <w:rPr>
+        <w:rFonts w:ascii="Courier New" w:hAnsi="Courier New" w:cs="Courier New" w:hint="default"/>
+      </w:rPr>
+    </w:lvl>
+    <w:lvl w:ilvl="8" w:tplc="08090005" w:tentative="1">
+      <w:start w:val="1"/>
+      <w:numFmt w:val="bullet"/>
+      <w:lvlText w:val=""/>
+      <w:lvlJc w:val="left"/>
+      <w:pPr>
+        <w:ind w:left="6480" w:hanging="360"/>
+      </w:pPr>
+      <w:rPr>
+        <w:rFonts w:ascii="Wingdings" w:hAnsi="Wingdings" w:hint="default"/>
+      </w:rPr>
+    </w:lvl>
+  </w:abstractNum>
+  <w:abstractNum w:abstractNumId="12">
     <w:nsid w:val="580C0575"/>
     <w:multiLevelType w:val="hybridMultilevel"/>
     <w:tmpl w:val="14462372"/>
@@ -2344,7 +2836,7 @@
       </w:rPr>
     </w:lvl>
   </w:abstractNum>
-  <w:abstractNum w:abstractNumId="11">
+  <w:abstractNum w:abstractNumId="13">
     <w:nsid w:val="5D816E9C"/>
     <w:multiLevelType w:val="hybridMultilevel"/>
     <w:tmpl w:val="389AE848"/>
@@ -2457,7 +2949,7 @@
       </w:rPr>
     </w:lvl>
   </w:abstractNum>
-  <w:abstractNum w:abstractNumId="12">
+  <w:abstractNum w:abstractNumId="14">
     <w:nsid w:val="60EB6ECE"/>
     <w:multiLevelType w:val="hybridMultilevel"/>
     <w:tmpl w:val="4C4A34A2"/>
@@ -2570,44 +3062,166 @@
       </w:rPr>
     </w:lvl>
   </w:abstractNum>
+  <w:abstractNum w:abstractNumId="15">
+    <w:nsid w:val="7B40161E"/>
+    <w:multiLevelType w:val="hybridMultilevel"/>
+    <w:tmpl w:val="61D81916"/>
+    <w:lvl w:ilvl="0" w:tplc="08090001">
+      <w:start w:val="1"/>
+      <w:numFmt w:val="bullet"/>
+      <w:lvlText w:val=""/>
+      <w:lvlJc w:val="left"/>
+      <w:pPr>
+        <w:ind w:left="720" w:hanging="360"/>
+      </w:pPr>
+      <w:rPr>
+        <w:rFonts w:ascii="Symbol" w:hAnsi="Symbol" w:hint="default"/>
+      </w:rPr>
+    </w:lvl>
+    <w:lvl w:ilvl="1" w:tplc="08090003" w:tentative="1">
+      <w:start w:val="1"/>
+      <w:numFmt w:val="bullet"/>
+      <w:lvlText w:val="o"/>
+      <w:lvlJc w:val="left"/>
+      <w:pPr>
+        <w:ind w:left="1440" w:hanging="360"/>
+      </w:pPr>
+      <w:rPr>
+        <w:rFonts w:ascii="Courier New" w:hAnsi="Courier New" w:cs="Courier New" w:hint="default"/>
+      </w:rPr>
+    </w:lvl>
+    <w:lvl w:ilvl="2" w:tplc="08090005" w:tentative="1">
+      <w:start w:val="1"/>
+      <w:numFmt w:val="bullet"/>
+      <w:lvlText w:val=""/>
+      <w:lvlJc w:val="left"/>
+      <w:pPr>
+        <w:ind w:left="2160" w:hanging="360"/>
+      </w:pPr>
+      <w:rPr>
+        <w:rFonts w:ascii="Wingdings" w:hAnsi="Wingdings" w:hint="default"/>
+      </w:rPr>
+    </w:lvl>
+    <w:lvl w:ilvl="3" w:tplc="08090001" w:tentative="1">
+      <w:start w:val="1"/>
+      <w:numFmt w:val="bullet"/>
+      <w:lvlText w:val=""/>
+      <w:lvlJc w:val="left"/>
+      <w:pPr>
+        <w:ind w:left="2880" w:hanging="360"/>
+      </w:pPr>
+      <w:rPr>
+        <w:rFonts w:ascii="Symbol" w:hAnsi="Symbol" w:hint="default"/>
+      </w:rPr>
+    </w:lvl>
+    <w:lvl w:ilvl="4" w:tplc="08090003" w:tentative="1">
+      <w:start w:val="1"/>
+      <w:numFmt w:val="bullet"/>
+      <w:lvlText w:val="o"/>
+      <w:lvlJc w:val="left"/>
+      <w:pPr>
+        <w:ind w:left="3600" w:hanging="360"/>
+      </w:pPr>
+      <w:rPr>
+        <w:rFonts w:ascii="Courier New" w:hAnsi="Courier New" w:cs="Courier New" w:hint="default"/>
+      </w:rPr>
+    </w:lvl>
+    <w:lvl w:ilvl="5" w:tplc="08090005" w:tentative="1">
+      <w:start w:val="1"/>
+      <w:numFmt w:val="bullet"/>
+      <w:lvlText w:val=""/>
+      <w:lvlJc w:val="left"/>
+      <w:pPr>
+        <w:ind w:left="4320" w:hanging="360"/>
+      </w:pPr>
+      <w:rPr>
+        <w:rFonts w:ascii="Wingdings" w:hAnsi="Wingdings" w:hint="default"/>
+      </w:rPr>
+    </w:lvl>
+    <w:lvl w:ilvl="6" w:tplc="08090001" w:tentative="1">
+      <w:start w:val="1"/>
+      <w:numFmt w:val="bullet"/>
+      <w:lvlText w:val=""/>
+      <w:lvlJc w:val="left"/>
+      <w:pPr>
+        <w:ind w:left="5040" w:hanging="360"/>
+      </w:pPr>
+      <w:rPr>
+        <w:rFonts w:ascii="Symbol" w:hAnsi="Symbol" w:hint="default"/>
+      </w:rPr>
+    </w:lvl>
+    <w:lvl w:ilvl="7" w:tplc="08090003" w:tentative="1">
+      <w:start w:val="1"/>
+      <w:numFmt w:val="bullet"/>
+      <w:lvlText w:val="o"/>
+      <w:lvlJc w:val="left"/>
+      <w:pPr>
+        <w:ind w:left="5760" w:hanging="360"/>
+      </w:pPr>
+      <w:rPr>
+        <w:rFonts w:ascii="Courier New" w:hAnsi="Courier New" w:cs="Courier New" w:hint="default"/>
+      </w:rPr>
+    </w:lvl>
+    <w:lvl w:ilvl="8" w:tplc="08090005" w:tentative="1">
+      <w:start w:val="1"/>
+      <w:numFmt w:val="bullet"/>
+      <w:lvlText w:val=""/>
+      <w:lvlJc w:val="left"/>
+      <w:pPr>
+        <w:ind w:left="6480" w:hanging="360"/>
+      </w:pPr>
+      <w:rPr>
+        <w:rFonts w:ascii="Wingdings" w:hAnsi="Wingdings" w:hint="default"/>
+      </w:rPr>
+    </w:lvl>
+  </w:abstractNum>
   <w:num w:numId="1">
-    <w:abstractNumId w:val="9"/>
+    <w:abstractNumId w:val="10"/>
   </w:num>
   <w:num w:numId="2">
     <w:abstractNumId w:val="0"/>
   </w:num>
   <w:num w:numId="3">
-    <w:abstractNumId w:val="2"/>
+    <w:abstractNumId w:val="3"/>
   </w:num>
   <w:num w:numId="4">
+    <w:abstractNumId w:val="7"/>
+  </w:num>
+  <w:num w:numId="5">
+    <w:abstractNumId w:val="12"/>
+  </w:num>
+  <w:num w:numId="6">
     <w:abstractNumId w:val="6"/>
   </w:num>
-  <w:num w:numId="5">
-    <w:abstractNumId w:val="10"/>
-  </w:num>
-  <w:num w:numId="6">
-    <w:abstractNumId w:val="5"/>
-  </w:num>
   <w:num w:numId="7">
-    <w:abstractNumId w:val="8"/>
+    <w:abstractNumId w:val="9"/>
   </w:num>
   <w:num w:numId="8">
     <w:abstractNumId w:val="1"/>
   </w:num>
   <w:num w:numId="9">
-    <w:abstractNumId w:val="12"/>
+    <w:abstractNumId w:val="14"/>
   </w:num>
   <w:num w:numId="10">
-    <w:abstractNumId w:val="7"/>
+    <w:abstractNumId w:val="8"/>
   </w:num>
   <w:num w:numId="11">
+    <w:abstractNumId w:val="5"/>
+  </w:num>
+  <w:num w:numId="12">
     <w:abstractNumId w:val="4"/>
   </w:num>
-  <w:num w:numId="12">
-    <w:abstractNumId w:val="3"/>
+  <w:num w:numId="13">
+    <w:abstractNumId w:val="13"/>
   </w:num>
-  <w:num w:numId="13">
+  <w:num w:numId="14">
     <w:abstractNumId w:val="11"/>
+  </w:num>
+  <w:num w:numId="15">
+    <w:abstractNumId w:val="2"/>
+  </w:num>
+  <w:num w:numId="16">
+    <w:abstractNumId w:val="15"/>
   </w:num>
 </w:numbering>
 </file>
@@ -2795,6 +3409,30 @@
       <w:szCs w:val="28"/>
     </w:rPr>
   </w:style>
+  <w:style w:type="paragraph" w:styleId="Heading2">
+    <w:name w:val="heading 2"/>
+    <w:basedOn w:val="Normal"/>
+    <w:next w:val="Normal"/>
+    <w:link w:val="Heading2Char"/>
+    <w:uiPriority w:val="9"/>
+    <w:unhideWhenUsed/>
+    <w:qFormat/>
+    <w:rsid w:val="001970C8"/>
+    <w:pPr>
+      <w:keepNext/>
+      <w:keepLines/>
+      <w:spacing w:before="200" w:after="0"/>
+      <w:outlineLvl w:val="1"/>
+    </w:pPr>
+    <w:rPr>
+      <w:rFonts w:asciiTheme="majorHAnsi" w:eastAsiaTheme="majorEastAsia" w:hAnsiTheme="majorHAnsi" w:cstheme="majorBidi"/>
+      <w:b/>
+      <w:bCs/>
+      <w:color w:val="4F81BD" w:themeColor="accent1"/>
+      <w:sz w:val="26"/>
+      <w:szCs w:val="26"/>
+    </w:rPr>
+  </w:style>
   <w:style w:type="character" w:default="1" w:styleId="DefaultParagraphFont">
     <w:name w:val="Default Paragraph Font"/>
     <w:uiPriority w:val="1"/>
@@ -2928,6 +3566,21 @@
     <w:rPr>
       <w:color w:val="0000FF" w:themeColor="hyperlink"/>
       <w:u w:val="single"/>
+    </w:rPr>
+  </w:style>
+  <w:style w:type="character" w:customStyle="1" w:styleId="Heading2Char">
+    <w:name w:val="Heading 2 Char"/>
+    <w:basedOn w:val="DefaultParagraphFont"/>
+    <w:link w:val="Heading2"/>
+    <w:uiPriority w:val="9"/>
+    <w:rsid w:val="001970C8"/>
+    <w:rPr>
+      <w:rFonts w:asciiTheme="majorHAnsi" w:eastAsiaTheme="majorEastAsia" w:hAnsiTheme="majorHAnsi" w:cstheme="majorBidi"/>
+      <w:b/>
+      <w:bCs/>
+      <w:color w:val="4F81BD" w:themeColor="accent1"/>
+      <w:sz w:val="26"/>
+      <w:szCs w:val="26"/>
     </w:rPr>
   </w:style>
 </w:styles>
@@ -3116,6 +3769,30 @@
       <w:szCs w:val="28"/>
     </w:rPr>
   </w:style>
+  <w:style w:type="paragraph" w:styleId="Heading2">
+    <w:name w:val="heading 2"/>
+    <w:basedOn w:val="Normal"/>
+    <w:next w:val="Normal"/>
+    <w:link w:val="Heading2Char"/>
+    <w:uiPriority w:val="9"/>
+    <w:unhideWhenUsed/>
+    <w:qFormat/>
+    <w:rsid w:val="001970C8"/>
+    <w:pPr>
+      <w:keepNext/>
+      <w:keepLines/>
+      <w:spacing w:before="200" w:after="0"/>
+      <w:outlineLvl w:val="1"/>
+    </w:pPr>
+    <w:rPr>
+      <w:rFonts w:asciiTheme="majorHAnsi" w:eastAsiaTheme="majorEastAsia" w:hAnsiTheme="majorHAnsi" w:cstheme="majorBidi"/>
+      <w:b/>
+      <w:bCs/>
+      <w:color w:val="4F81BD" w:themeColor="accent1"/>
+      <w:sz w:val="26"/>
+      <w:szCs w:val="26"/>
+    </w:rPr>
+  </w:style>
   <w:style w:type="character" w:default="1" w:styleId="DefaultParagraphFont">
     <w:name w:val="Default Paragraph Font"/>
     <w:uiPriority w:val="1"/>
@@ -3249,6 +3926,21 @@
     <w:rPr>
       <w:color w:val="0000FF" w:themeColor="hyperlink"/>
       <w:u w:val="single"/>
+    </w:rPr>
+  </w:style>
+  <w:style w:type="character" w:customStyle="1" w:styleId="Heading2Char">
+    <w:name w:val="Heading 2 Char"/>
+    <w:basedOn w:val="DefaultParagraphFont"/>
+    <w:link w:val="Heading2"/>
+    <w:uiPriority w:val="9"/>
+    <w:rsid w:val="001970C8"/>
+    <w:rPr>
+      <w:rFonts w:asciiTheme="majorHAnsi" w:eastAsiaTheme="majorEastAsia" w:hAnsiTheme="majorHAnsi" w:cstheme="majorBidi"/>
+      <w:b/>
+      <w:bCs/>
+      <w:color w:val="4F81BD" w:themeColor="accent1"/>
+      <w:sz w:val="26"/>
+      <w:szCs w:val="26"/>
     </w:rPr>
   </w:style>
 </w:styles>
@@ -3544,7 +4236,7 @@
 </file>
 
 <file path=customXml/itemProps1.xml><?xml version="1.0" encoding="utf-8"?>
-<ds:datastoreItem xmlns:ds="http://schemas.openxmlformats.org/officeDocument/2006/customXml" ds:itemID="{CAEC8FC0-7768-427B-AA2B-64CD03C76B4D}">
+<ds:datastoreItem xmlns:ds="http://schemas.openxmlformats.org/officeDocument/2006/customXml" ds:itemID="{93468A97-4EEF-4810-A221-7A04C55E9822}">
   <ds:schemaRefs>
     <ds:schemaRef ds:uri="http://schemas.openxmlformats.org/officeDocument/2006/bibliography"/>
   </ds:schemaRefs>

</xml_diff>

<commit_message>
Updated some tensing and added a litle internationalisation, fixed school dates
</commit_message>
<xml_diff>
--- a/Jonathan Bates CV.docx
+++ b/Jonathan Bates CV.docx
@@ -16,14 +16,41 @@
         <w:jc w:val="center"/>
       </w:pPr>
       <w:r>
-        <w:t xml:space="preserve">41 Ground Lane, Hatfield, Herts, AL10 0HQ </w:t>
+        <w:t xml:space="preserve">47 </w:t>
+      </w:r>
+      <w:proofErr w:type="spellStart"/>
+      <w:r>
+        <w:t>Bishopsteignton</w:t>
+      </w:r>
+      <w:proofErr w:type="spellEnd"/>
+      <w:r>
+        <w:t xml:space="preserve">, </w:t>
+      </w:r>
+      <w:proofErr w:type="spellStart"/>
+      <w:r>
+        <w:t>Shoeburyness</w:t>
+      </w:r>
+      <w:proofErr w:type="spellEnd"/>
+      <w:r>
+        <w:t xml:space="preserve">, </w:t>
+      </w:r>
+      <w:r>
+        <w:t>Essex</w:t>
+      </w:r>
+      <w:r>
+        <w:t>,</w:t>
+      </w:r>
+      <w:r>
+        <w:t xml:space="preserve"> SS3 8AF, England</w:t>
       </w:r>
       <w:r>
         <w:tab/>
-        <w:t>07912384630</w:t>
-      </w:r>
-      <w:r>
-        <w:tab/>
+      </w:r>
+      <w:r>
+        <w:t>+44 7</w:t>
+      </w:r>
+      <w:r>
+        <w:t>912384630</w:t>
       </w:r>
       <w:r>
         <w:tab/>
@@ -49,13 +76,22 @@
         <w:pStyle w:val="EmplymentHeader"/>
       </w:pPr>
       <w:r>
-        <w:t>Oct 2005-Present – Analyst Developer, ILLY Computer Systems L</w:t>
+        <w:t>Oct 2005-</w:t>
+      </w:r>
+      <w:r>
+        <w:t>Jan2013</w:t>
+      </w:r>
+      <w:r>
+        <w:t xml:space="preserve"> – Analyst Developer, ILLY Computer Systems L</w:t>
       </w:r>
       <w:r>
         <w:t>td</w:t>
       </w:r>
       <w:r>
-        <w:t>, N1</w:t>
+        <w:t xml:space="preserve">, </w:t>
+      </w:r>
+      <w:r>
+        <w:t>London</w:t>
       </w:r>
     </w:p>
     <w:p>
@@ -310,7 +346,16 @@
         </w:rPr>
       </w:pPr>
       <w:r>
-        <w:t xml:space="preserve">Currently converting the monolithic </w:t>
+        <w:t>Converting</w:t>
+      </w:r>
+      <w:r>
+        <w:t xml:space="preserve"> </w:t>
+      </w:r>
+      <w:r>
+        <w:t xml:space="preserve">a </w:t>
+      </w:r>
+      <w:r>
+        <w:t xml:space="preserve">monolithic </w:t>
       </w:r>
       <w:r>
         <w:t xml:space="preserve">web </w:t>
@@ -404,7 +449,27 @@
           <w:smallCaps w:val="0"/>
           <w:spacing w:val="0"/>
         </w:rPr>
-        <w:t>Variously managing full development lifecycle, from capturing client requirements, development, management of additional programming &amp; testing resources and managing the release process.  This work requires close coordination with the clients, the business-development team and support team</w:t>
+        <w:t>Variously managing full development lifecycle, from capturing client requirements, development, management of additional programming &amp; testing resources and managing the release process.  This work req</w:t>
+      </w:r>
+      <w:r>
+        <w:rPr>
+          <w:rStyle w:val="BookTitle"/>
+          <w:b w:val="0"/>
+          <w:bCs w:val="0"/>
+          <w:smallCaps w:val="0"/>
+          <w:spacing w:val="0"/>
+        </w:rPr>
+        <w:t>uired</w:t>
+      </w:r>
+      <w:r>
+        <w:rPr>
+          <w:rStyle w:val="BookTitle"/>
+          <w:b w:val="0"/>
+          <w:bCs w:val="0"/>
+          <w:smallCaps w:val="0"/>
+          <w:spacing w:val="0"/>
+        </w:rPr>
+        <w:t xml:space="preserve"> close coordination with the clients, the business-development team and support team</w:t>
       </w:r>
     </w:p>
     <w:p>
@@ -497,7 +562,67 @@
           <w:smallCaps w:val="0"/>
           <w:spacing w:val="0"/>
         </w:rPr>
-        <w:t xml:space="preserve"> specification.  Now used on a consultative basis after working to train the support manager so that I can concentrate on my core role</w:t>
+        <w:t xml:space="preserve"> specification.  </w:t>
+      </w:r>
+      <w:r>
+        <w:rPr>
+          <w:rStyle w:val="BookTitle"/>
+          <w:b w:val="0"/>
+          <w:bCs w:val="0"/>
+          <w:smallCaps w:val="0"/>
+          <w:spacing w:val="0"/>
+        </w:rPr>
+        <w:t>I later</w:t>
+      </w:r>
+      <w:r>
+        <w:rPr>
+          <w:rStyle w:val="BookTitle"/>
+          <w:b w:val="0"/>
+          <w:bCs w:val="0"/>
+          <w:smallCaps w:val="0"/>
+          <w:spacing w:val="0"/>
+        </w:rPr>
+        <w:t xml:space="preserve"> train</w:t>
+      </w:r>
+      <w:r>
+        <w:rPr>
+          <w:rStyle w:val="BookTitle"/>
+          <w:b w:val="0"/>
+          <w:bCs w:val="0"/>
+          <w:smallCaps w:val="0"/>
+          <w:spacing w:val="0"/>
+        </w:rPr>
+        <w:t>ed</w:t>
+      </w:r>
+      <w:r>
+        <w:rPr>
+          <w:rStyle w:val="BookTitle"/>
+          <w:b w:val="0"/>
+          <w:bCs w:val="0"/>
+          <w:smallCaps w:val="0"/>
+          <w:spacing w:val="0"/>
+        </w:rPr>
+        <w:t xml:space="preserve"> </w:t>
+      </w:r>
+      <w:r>
+        <w:rPr>
+          <w:rStyle w:val="BookTitle"/>
+          <w:b w:val="0"/>
+          <w:bCs w:val="0"/>
+          <w:smallCaps w:val="0"/>
+          <w:spacing w:val="0"/>
+        </w:rPr>
+        <w:t xml:space="preserve">a </w:t>
+      </w:r>
+      <w:r>
+        <w:rPr>
+          <w:rStyle w:val="BookTitle"/>
+          <w:b w:val="0"/>
+          <w:bCs w:val="0"/>
+          <w:smallCaps w:val="0"/>
+          <w:spacing w:val="0"/>
+        </w:rPr>
+        <w:t>support manager so that I can concentrate on my core role</w:t>
       </w:r>
     </w:p>
     <w:p>
@@ -538,7 +663,10 @@
         </w:rPr>
       </w:pPr>
       <w:r>
-        <w:t>Lead a team of 2 to create the company’s first production-ready</w:t>
+        <w:t>Lead a team of 3</w:t>
+      </w:r>
+      <w:r>
+        <w:t xml:space="preserve"> to create the company’s first production-ready</w:t>
       </w:r>
       <w:r>
         <w:t>, extensible</w:t>
@@ -645,8 +773,6 @@
           <w:numId w:val="12"/>
         </w:numPr>
       </w:pPr>
-      <w:bookmarkStart w:id="0" w:name="_GoBack"/>
-      <w:bookmarkEnd w:id="0"/>
       <w:r>
         <w:t>Created</w:t>
       </w:r>
@@ -827,7 +953,12 @@
         </w:numPr>
       </w:pPr>
       <w:r>
-        <w:t>Final project consisted of a J2EE/web based scheduling system, with working with a real-world garage chain to capture the business requirements.</w:t>
+        <w:t>Final project consisted of a J2EE/web based scheduling system, with working with a real-world garage chain to capture the business re</w:t>
+      </w:r>
+      <w:bookmarkStart w:id="0" w:name="_GoBack"/>
+      <w:bookmarkEnd w:id="0"/>
+      <w:r>
+        <w:t>quirements.</w:t>
       </w:r>
     </w:p>
     <w:p>
@@ -874,7 +1005,19 @@
         </w:numPr>
       </w:pPr>
       <w:r>
-        <w:t xml:space="preserve">Sep 1999 – Jun 2001 – Westcliff High School for Boys </w:t>
+        <w:t xml:space="preserve">Sep </w:t>
+      </w:r>
+      <w:r>
+        <w:t>1994</w:t>
+      </w:r>
+      <w:r>
+        <w:t xml:space="preserve"> – Jun </w:t>
+      </w:r>
+      <w:r>
+        <w:t>1999</w:t>
+      </w:r>
+      <w:r>
+        <w:t xml:space="preserve"> – Westcliff High School for Boys </w:t>
       </w:r>
       <w:r>
         <w:t xml:space="preserve">- </w:t>
@@ -1045,14 +1188,12 @@
       <w:r>
         <w:t xml:space="preserve">, </w:t>
       </w:r>
-      <w:proofErr w:type="spellStart"/>
       <w:r>
         <w:rPr>
           <w:b/>
         </w:rPr>
         <w:t>RavenDB</w:t>
       </w:r>
-      <w:proofErr w:type="spellEnd"/>
       <w:r>
         <w:t xml:space="preserve"> (a document database) &amp; Twitters’ </w:t>
       </w:r>
@@ -1148,14 +1289,12 @@
       <w:r>
         <w:t xml:space="preserve">Currently enrolled on a </w:t>
       </w:r>
-      <w:proofErr w:type="spellStart"/>
       <w:r>
         <w:rPr>
           <w:b/>
         </w:rPr>
         <w:t>MongoDB</w:t>
       </w:r>
-      <w:proofErr w:type="spellEnd"/>
       <w:r>
         <w:t xml:space="preserve"> correspondence course, offered by 10gen, taught using </w:t>
       </w:r>
@@ -4069,7 +4208,7 @@
 </file>
 
 <file path=customXml/itemProps1.xml><?xml version="1.0" encoding="utf-8"?>
-<ds:datastoreItem xmlns:ds="http://schemas.openxmlformats.org/officeDocument/2006/customXml" ds:itemID="{5B97C8B8-18E8-4238-B3BB-6072BF592A59}">
+<ds:datastoreItem xmlns:ds="http://schemas.openxmlformats.org/officeDocument/2006/customXml" ds:itemID="{F1BC5F3E-984A-4ECC-9E88-B933EB0CA353}">
   <ds:schemaRefs>
     <ds:schemaRef ds:uri="http://schemas.openxmlformats.org/officeDocument/2006/bibliography"/>
   </ds:schemaRefs>

</xml_diff>

<commit_message>
New version including JG experience:
Removed Dold, Customs & some Illy stuff
</commit_message>
<xml_diff>
--- a/Jonathan Bates CV.docx
+++ b/Jonathan Bates CV.docx
@@ -76,10 +76,420 @@
         <w:pStyle w:val="EmplymentHeader"/>
       </w:pPr>
       <w:r>
+        <w:t xml:space="preserve">Jan 2013 – Present – Senior Developer, </w:t>
+      </w:r>
+      <w:proofErr w:type="spellStart"/>
+      <w:r>
+        <w:t>JustGiving</w:t>
+      </w:r>
+      <w:proofErr w:type="spellEnd"/>
+      <w:r>
+        <w:t>, London</w:t>
+      </w:r>
+      <w:r>
+        <w:t xml:space="preserve"> (www.justgiving.com)</w:t>
+      </w:r>
+    </w:p>
+    <w:p>
+      <w:pPr>
+        <w:pStyle w:val="EmplymentHeader"/>
+      </w:pPr>
+      <w:r>
+        <w:t>Responsibilities</w:t>
+      </w:r>
+    </w:p>
+    <w:p>
+      <w:pPr>
+        <w:pStyle w:val="ListParagraph"/>
+        <w:numPr>
+          <w:ilvl w:val="0"/>
+          <w:numId w:val="19"/>
+        </w:numPr>
+      </w:pPr>
+      <w:r>
+        <w:t>Front &amp; back-end development on a site that typically has 2000 concurrent visitors, with a</w:t>
+      </w:r>
+      <w:r>
+        <w:t>n</w:t>
+      </w:r>
+      <w:r>
+        <w:t xml:space="preserve"> 800GB dataset</w:t>
+      </w:r>
+    </w:p>
+    <w:p>
+      <w:pPr>
+        <w:pStyle w:val="ListParagraph"/>
+        <w:numPr>
+          <w:ilvl w:val="0"/>
+          <w:numId w:val="19"/>
+        </w:numPr>
+      </w:pPr>
+      <w:r>
+        <w:t xml:space="preserve">Part of a team of 4 that looks after security, account-creation and </w:t>
+      </w:r>
+      <w:r>
+        <w:t>fundraising-page maintenance</w:t>
+      </w:r>
+    </w:p>
+    <w:p>
+      <w:pPr>
+        <w:pStyle w:val="ListParagraph"/>
+        <w:numPr>
+          <w:ilvl w:val="0"/>
+          <w:numId w:val="19"/>
+        </w:numPr>
+      </w:pPr>
+      <w:r>
+        <w:t>Coordinating work with project-managers, UI &amp; UX specialists and front-end developers</w:t>
+      </w:r>
+    </w:p>
+    <w:p>
+      <w:pPr>
+        <w:pStyle w:val="ListParagraph"/>
+        <w:numPr>
+          <w:ilvl w:val="0"/>
+          <w:numId w:val="19"/>
+        </w:numPr>
+      </w:pPr>
+      <w:r>
+        <w:t xml:space="preserve">Creating testable, robust code in an agile environment for continuous deployment following </w:t>
+      </w:r>
+      <w:r>
+        <w:rPr>
+          <w:b/>
+        </w:rPr>
+        <w:t>SOLID</w:t>
+      </w:r>
+      <w:r>
+        <w:t xml:space="preserve"> principles</w:t>
+      </w:r>
+    </w:p>
+    <w:p>
+      <w:pPr>
+        <w:pStyle w:val="ListParagraph"/>
+        <w:numPr>
+          <w:ilvl w:val="0"/>
+          <w:numId w:val="19"/>
+        </w:numPr>
+      </w:pPr>
+      <w:r>
+        <w:t>Maintaining and extending automated test-coverage around the core system</w:t>
+      </w:r>
+    </w:p>
+    <w:p>
+      <w:pPr>
+        <w:pStyle w:val="ListParagraph"/>
+        <w:numPr>
+          <w:ilvl w:val="0"/>
+          <w:numId w:val="19"/>
+        </w:numPr>
+        <w:rPr>
+          <w:b/>
+        </w:rPr>
+      </w:pPr>
+      <w:r>
+        <w:t>D</w:t>
+      </w:r>
+      <w:r>
+        <w:t xml:space="preserve">evelopment using </w:t>
+      </w:r>
+      <w:r>
+        <w:rPr>
+          <w:b/>
+        </w:rPr>
+        <w:t>C#</w:t>
+      </w:r>
+      <w:r>
+        <w:t xml:space="preserve">, </w:t>
+      </w:r>
+      <w:r>
+        <w:rPr>
+          <w:b/>
+        </w:rPr>
+        <w:t>ASP.Net MVC 4</w:t>
+      </w:r>
+      <w:r>
+        <w:rPr>
+          <w:b/>
+        </w:rPr>
+        <w:t xml:space="preserve"> </w:t>
+      </w:r>
+      <w:r>
+        <w:t>(including</w:t>
+      </w:r>
+      <w:r>
+        <w:rPr>
+          <w:b/>
+        </w:rPr>
+        <w:t xml:space="preserve"> </w:t>
+      </w:r>
+      <w:proofErr w:type="spellStart"/>
+      <w:r>
+        <w:rPr>
+          <w:b/>
+        </w:rPr>
+        <w:t>WebAPI</w:t>
+      </w:r>
+      <w:proofErr w:type="spellEnd"/>
+      <w:r>
+        <w:t>)</w:t>
+      </w:r>
+      <w:r>
+        <w:t xml:space="preserve">, </w:t>
+      </w:r>
+      <w:r>
+        <w:rPr>
+          <w:b/>
+        </w:rPr>
+        <w:t>NHibernate</w:t>
+      </w:r>
+      <w:r>
+        <w:rPr>
+          <w:b/>
+        </w:rPr>
+        <w:t xml:space="preserve">, </w:t>
+      </w:r>
+      <w:proofErr w:type="spellStart"/>
+      <w:r>
+        <w:rPr>
+          <w:b/>
+        </w:rPr>
+        <w:t>Sql</w:t>
+      </w:r>
+      <w:proofErr w:type="spellEnd"/>
+      <w:r>
+        <w:rPr>
+          <w:b/>
+        </w:rPr>
+        <w:t xml:space="preserve"> Server</w:t>
+      </w:r>
+      <w:r>
+        <w:t xml:space="preserve">, </w:t>
+      </w:r>
+      <w:r>
+        <w:rPr>
+          <w:b/>
+        </w:rPr>
+        <w:t>Git</w:t>
+      </w:r>
+      <w:r>
+        <w:t xml:space="preserve">, </w:t>
+      </w:r>
+      <w:r>
+        <w:t xml:space="preserve">windows-services with </w:t>
+      </w:r>
+      <w:r>
+        <w:rPr>
+          <w:b/>
+        </w:rPr>
+        <w:t>Nancy FX</w:t>
+      </w:r>
+      <w:r>
+        <w:rPr>
+          <w:b/>
+        </w:rPr>
+        <w:t xml:space="preserve"> </w:t>
+      </w:r>
+      <w:r>
+        <w:t>front-ends</w:t>
+      </w:r>
+      <w:r>
+        <w:t xml:space="preserve">, </w:t>
+      </w:r>
+      <w:r>
+        <w:rPr>
+          <w:b/>
+        </w:rPr>
+        <w:t>log4net</w:t>
+      </w:r>
+      <w:r>
+        <w:rPr>
+          <w:b/>
+        </w:rPr>
+        <w:t>, Rest#, API</w:t>
+      </w:r>
+      <w:r>
+        <w:rPr>
+          <w:b/>
+        </w:rPr>
+        <w:t xml:space="preserve">, </w:t>
+      </w:r>
+      <w:proofErr w:type="spellStart"/>
+      <w:r>
+        <w:rPr>
+          <w:b/>
+        </w:rPr>
+        <w:t>Moq</w:t>
+      </w:r>
+      <w:proofErr w:type="spellEnd"/>
+      <w:r>
+        <w:rPr>
+          <w:b/>
+        </w:rPr>
+        <w:t xml:space="preserve">, </w:t>
+      </w:r>
+      <w:proofErr w:type="spellStart"/>
+      <w:r>
+        <w:rPr>
+          <w:b/>
+        </w:rPr>
+        <w:t>Ninject</w:t>
+      </w:r>
+      <w:proofErr w:type="spellEnd"/>
+      <w:r>
+        <w:rPr>
+          <w:b/>
+        </w:rPr>
+        <w:t>,</w:t>
+      </w:r>
+      <w:r>
+        <w:rPr>
+          <w:b/>
+        </w:rPr>
+        <w:t xml:space="preserve"> </w:t>
+      </w:r>
+      <w:r>
+        <w:rPr>
+          <w:b/>
+        </w:rPr>
+        <w:t>Knockout</w:t>
+      </w:r>
+      <w:r>
+        <w:rPr>
+          <w:b/>
+        </w:rPr>
+        <w:t xml:space="preserve"> JS</w:t>
+      </w:r>
+      <w:r>
+        <w:t xml:space="preserve"> </w:t>
+      </w:r>
+      <w:r>
+        <w:t xml:space="preserve">and </w:t>
+      </w:r>
+      <w:r>
+        <w:t xml:space="preserve">some </w:t>
+      </w:r>
+      <w:r>
+        <w:rPr>
+          <w:b/>
+        </w:rPr>
+        <w:t xml:space="preserve">Angular </w:t>
+      </w:r>
+      <w:r>
+        <w:rPr>
+          <w:b/>
+        </w:rPr>
+        <w:t>JS</w:t>
+      </w:r>
+    </w:p>
+    <w:p>
+      <w:pPr>
+        <w:pStyle w:val="ListParagraph"/>
+        <w:numPr>
+          <w:ilvl w:val="0"/>
+          <w:numId w:val="19"/>
+        </w:numPr>
+      </w:pPr>
+      <w:r>
+        <w:t xml:space="preserve">Making </w:t>
+      </w:r>
+      <w:r>
+        <w:t>architectural changes to the codebase for future scalability, e.g. splitting business services into a separate application and creating a Nuget-hosted client</w:t>
+      </w:r>
+    </w:p>
+    <w:p>
+      <w:pPr>
+        <w:pStyle w:val="ListParagraph"/>
+        <w:numPr>
+          <w:ilvl w:val="0"/>
+          <w:numId w:val="19"/>
+        </w:numPr>
+        <w:rPr>
+          <w:i/>
+          <w:u w:val="single"/>
+        </w:rPr>
+      </w:pPr>
+      <w:r>
+        <w:t>Removing technical debt from the</w:t>
+      </w:r>
+      <w:r>
+        <w:t xml:space="preserve"> mature</w:t>
+      </w:r>
+      <w:r>
+        <w:t xml:space="preserve"> system where it is safe to do so</w:t>
+      </w:r>
+    </w:p>
+    <w:p>
+      <w:pPr>
+        <w:pStyle w:val="EmplymentHeader"/>
+      </w:pPr>
+      <w:r>
+        <w:t>Achievements</w:t>
+      </w:r>
+    </w:p>
+    <w:p>
+      <w:pPr>
+        <w:pStyle w:val="ListParagraph"/>
+        <w:numPr>
+          <w:ilvl w:val="0"/>
+          <w:numId w:val="17"/>
+        </w:numPr>
+      </w:pPr>
+      <w:r>
+        <w:t xml:space="preserve">Created </w:t>
+      </w:r>
+      <w:r>
+        <w:t xml:space="preserve">and currently run a </w:t>
+      </w:r>
+      <w:r>
+        <w:t>6-week programming course for my non-technical colleagues.  It</w:t>
+      </w:r>
+      <w:r>
+        <w:t xml:space="preserve"> is in its second iteration (as of Oct 2013)</w:t>
+      </w:r>
+      <w:r>
+        <w:t xml:space="preserve"> </w:t>
+      </w:r>
+      <w:r>
+        <w:t xml:space="preserve">with </w:t>
+      </w:r>
+      <w:r>
+        <w:t xml:space="preserve">a backlog of 55 </w:t>
+      </w:r>
+      <w:r>
+        <w:t>students</w:t>
+      </w:r>
+      <w:r>
+        <w:t>, from support staff &amp; project managers to the CEO</w:t>
+      </w:r>
+    </w:p>
+    <w:p>
+      <w:pPr>
+        <w:pStyle w:val="ListParagraph"/>
+        <w:numPr>
+          <w:ilvl w:val="0"/>
+          <w:numId w:val="17"/>
+        </w:numPr>
+      </w:pPr>
+      <w:r>
+        <w:t>Part of the core steering group for breaking up the monolithic system into discreet business operations</w:t>
+      </w:r>
+    </w:p>
+    <w:p>
+      <w:pPr>
+        <w:pStyle w:val="EmplymentHeader"/>
+      </w:pPr>
+      <w:r>
         <w:t>Oct 2005-</w:t>
       </w:r>
       <w:r>
-        <w:t>Jan2013</w:t>
+        <w:t>Jan</w:t>
+      </w:r>
+      <w:r>
+        <w:t xml:space="preserve"> </w:t>
+      </w:r>
+      <w:r>
+        <w:t>2013</w:t>
       </w:r>
       <w:r>
         <w:t xml:space="preserve"> – Analyst Developer, ILLY Computer Systems L</w:t>
@@ -123,7 +533,7 @@
         <w:t xml:space="preserve">storing typically 10GB data, and </w:t>
       </w:r>
       <w:r>
-        <w:t>supporting up to 1000 concurrent users</w:t>
+        <w:t>supporting up to 1000 users</w:t>
       </w:r>
       <w:r>
         <w:t>, whilst maintaining performance</w:t>
@@ -209,7 +619,7 @@
         <w:rPr>
           <w:b/>
         </w:rPr>
-        <w:t>MS SQL Server</w:t>
+        <w:t>SQL Server</w:t>
       </w:r>
       <w:r>
         <w:t xml:space="preserve">, </w:t>
@@ -331,7 +741,13 @@
         </w:rPr>
       </w:pPr>
       <w:r>
-        <w:t>Involved in reconciling customer requirements with complex business logic from government-mandated requirements</w:t>
+        <w:t xml:space="preserve">Involved in reconciling customer requirements with </w:t>
+      </w:r>
+      <w:r>
+        <w:t xml:space="preserve">complex </w:t>
+      </w:r>
+      <w:r>
+        <w:t>government-mandated requirements</w:t>
       </w:r>
     </w:p>
     <w:p>
@@ -449,7 +865,7 @@
           <w:smallCaps w:val="0"/>
           <w:spacing w:val="0"/>
         </w:rPr>
-        <w:t>Variously managing full development lifecycle, from capturing client requirements, development, management of additional programming &amp; testing resources and managing the release process.  This work req</w:t>
+        <w:t>Variously managing full development lifecycle, from capturing client requirements, development, management of additional programming &amp; testing resources and managing the release process</w:t>
       </w:r>
       <w:r>
         <w:rPr>
@@ -459,8 +875,23 @@
           <w:smallCaps w:val="0"/>
           <w:spacing w:val="0"/>
         </w:rPr>
-        <w:t>uired</w:t>
-      </w:r>
+        <w:t>.</w:t>
+      </w:r>
+    </w:p>
+    <w:p>
+      <w:pPr>
+        <w:pStyle w:val="ListParagraph"/>
+        <w:numPr>
+          <w:ilvl w:val="0"/>
+          <w:numId w:val="2"/>
+        </w:numPr>
+        <w:rPr>
+          <w:b/>
+          <w:bCs/>
+          <w:smallCaps/>
+          <w:spacing w:val="5"/>
+        </w:rPr>
+      </w:pPr>
       <w:r>
         <w:rPr>
           <w:rStyle w:val="BookTitle"/>
@@ -469,23 +900,17 @@
           <w:smallCaps w:val="0"/>
           <w:spacing w:val="0"/>
         </w:rPr>
-        <w:t xml:space="preserve"> close coordination with the clients, the business-development team and support team</w:t>
-      </w:r>
-    </w:p>
-    <w:p>
-      <w:pPr>
-        <w:pStyle w:val="ListParagraph"/>
-        <w:numPr>
-          <w:ilvl w:val="0"/>
-          <w:numId w:val="2"/>
-        </w:numPr>
-        <w:rPr>
-          <w:b/>
-          <w:bCs/>
-          <w:smallCaps/>
-          <w:spacing w:val="5"/>
-        </w:rPr>
-      </w:pPr>
+        <w:t xml:space="preserve">Managed IT strategy &amp; hardware/software infrastructure, including </w:t>
+      </w:r>
+      <w:r>
+        <w:rPr>
+          <w:rStyle w:val="BookTitle"/>
+          <w:bCs w:val="0"/>
+          <w:smallCaps w:val="0"/>
+          <w:spacing w:val="0"/>
+        </w:rPr>
+        <w:t>networking</w:t>
+      </w:r>
       <w:r>
         <w:rPr>
           <w:rStyle w:val="BookTitle"/>
@@ -494,7 +919,7 @@
           <w:smallCaps w:val="0"/>
           <w:spacing w:val="0"/>
         </w:rPr>
-        <w:t xml:space="preserve">Managed IT strategy &amp; hardware/software infrastructure, including </w:t>
+        <w:t xml:space="preserve">, </w:t>
       </w:r>
       <w:r>
         <w:rPr>
@@ -503,7 +928,7 @@
           <w:smallCaps w:val="0"/>
           <w:spacing w:val="0"/>
         </w:rPr>
-        <w:t>networking</w:t>
+        <w:t>virtualisation</w:t>
       </w:r>
       <w:r>
         <w:rPr>
@@ -515,6 +940,7 @@
         </w:rPr>
         <w:t xml:space="preserve">, </w:t>
       </w:r>
+      <w:proofErr w:type="gramStart"/>
       <w:r>
         <w:rPr>
           <w:rStyle w:val="BookTitle"/>
@@ -522,7 +948,17 @@
           <w:smallCaps w:val="0"/>
           <w:spacing w:val="0"/>
         </w:rPr>
-        <w:t>virtualisation</w:t>
+        <w:t>server</w:t>
+      </w:r>
+      <w:proofErr w:type="gramEnd"/>
+      <w:r>
+        <w:rPr>
+          <w:rStyle w:val="BookTitle"/>
+          <w:bCs w:val="0"/>
+          <w:smallCaps w:val="0"/>
+          <w:spacing w:val="0"/>
+        </w:rPr>
+        <w:t>/SAN</w:t>
       </w:r>
       <w:r>
         <w:rPr>
@@ -532,27 +968,7 @@
           <w:smallCaps w:val="0"/>
           <w:spacing w:val="0"/>
         </w:rPr>
-        <w:t xml:space="preserve">, </w:t>
-      </w:r>
-      <w:proofErr w:type="gramStart"/>
-      <w:r>
-        <w:rPr>
-          <w:rStyle w:val="BookTitle"/>
-          <w:bCs w:val="0"/>
-          <w:smallCaps w:val="0"/>
-          <w:spacing w:val="0"/>
-        </w:rPr>
-        <w:t>server</w:t>
-      </w:r>
-      <w:proofErr w:type="gramEnd"/>
-      <w:r>
-        <w:rPr>
-          <w:rStyle w:val="BookTitle"/>
-          <w:bCs w:val="0"/>
-          <w:smallCaps w:val="0"/>
-          <w:spacing w:val="0"/>
-        </w:rPr>
-        <w:t>/SAN</w:t>
+        <w:t xml:space="preserve"> specification.  </w:t>
       </w:r>
       <w:r>
         <w:rPr>
@@ -562,7 +978,7 @@
           <w:smallCaps w:val="0"/>
           <w:spacing w:val="0"/>
         </w:rPr>
-        <w:t xml:space="preserve"> specification.  </w:t>
+        <w:t>I later</w:t>
       </w:r>
       <w:r>
         <w:rPr>
@@ -572,7 +988,7 @@
           <w:smallCaps w:val="0"/>
           <w:spacing w:val="0"/>
         </w:rPr>
-        <w:t>I later</w:t>
+        <w:t xml:space="preserve"> train</w:t>
       </w:r>
       <w:r>
         <w:rPr>
@@ -582,7 +998,7 @@
           <w:smallCaps w:val="0"/>
           <w:spacing w:val="0"/>
         </w:rPr>
-        <w:t xml:space="preserve"> train</w:t>
+        <w:t>ed</w:t>
       </w:r>
       <w:r>
         <w:rPr>
@@ -592,7 +1008,7 @@
           <w:smallCaps w:val="0"/>
           <w:spacing w:val="0"/>
         </w:rPr>
-        <w:t>ed</w:t>
+        <w:t xml:space="preserve"> </w:t>
       </w:r>
       <w:r>
         <w:rPr>
@@ -602,7 +1018,7 @@
           <w:smallCaps w:val="0"/>
           <w:spacing w:val="0"/>
         </w:rPr>
-        <w:t xml:space="preserve"> </w:t>
+        <w:t xml:space="preserve">a </w:t>
       </w:r>
       <w:r>
         <w:rPr>
@@ -612,16 +1028,6 @@
           <w:smallCaps w:val="0"/>
           <w:spacing w:val="0"/>
         </w:rPr>
-        <w:t xml:space="preserve">a </w:t>
-      </w:r>
-      <w:r>
-        <w:rPr>
-          <w:rStyle w:val="BookTitle"/>
-          <w:b w:val="0"/>
-          <w:bCs w:val="0"/>
-          <w:smallCaps w:val="0"/>
-          <w:spacing w:val="0"/>
-        </w:rPr>
         <w:t>support manager so that I can concentrate on my core role</w:t>
       </w:r>
     </w:p>
@@ -677,172 +1083,6 @@
     </w:p>
     <w:p>
       <w:pPr>
-        <w:pStyle w:val="EmplymentHeader"/>
-      </w:pPr>
-      <w:r>
-        <w:t>Jun 2004-Sep 200</w:t>
-      </w:r>
-      <w:r>
-        <w:t>4</w:t>
-      </w:r>
-      <w:r>
-        <w:t xml:space="preserve"> – Developer, HM Revenue and Customs</w:t>
-      </w:r>
-      <w:r>
-        <w:t xml:space="preserve"> (holiday employment)</w:t>
-      </w:r>
-    </w:p>
-    <w:p>
-      <w:pPr>
-        <w:pStyle w:val="ListParagraph"/>
-        <w:numPr>
-          <w:ilvl w:val="0"/>
-          <w:numId w:val="6"/>
-        </w:numPr>
-      </w:pPr>
-      <w:r>
-        <w:t>Worked in a team of three, creating a major upgrade to the UK’s VB</w:t>
-      </w:r>
-      <w:r>
-        <w:t>6</w:t>
-      </w:r>
-      <w:r>
-        <w:t>-based Duty-tracking system, working to deadlines, while handling conflicting client r</w:t>
-      </w:r>
-      <w:r>
-        <w:t>equirements and change requests</w:t>
-      </w:r>
-    </w:p>
-    <w:p>
-      <w:pPr>
-        <w:pStyle w:val="ListParagraph"/>
-        <w:numPr>
-          <w:ilvl w:val="0"/>
-          <w:numId w:val="6"/>
-        </w:numPr>
-      </w:pPr>
-      <w:r>
-        <w:t>Primary focus was coding and debugging, based</w:t>
-      </w:r>
-      <w:r>
-        <w:t xml:space="preserve"> on a pre-defined specification</w:t>
-      </w:r>
-    </w:p>
-    <w:p>
-      <w:pPr>
-        <w:pStyle w:val="ListParagraph"/>
-        <w:numPr>
-          <w:ilvl w:val="0"/>
-          <w:numId w:val="6"/>
-        </w:numPr>
-      </w:pPr>
-      <w:r>
-        <w:t>I</w:t>
-      </w:r>
-      <w:r>
-        <w:t>n charge of updating the ASP web interface, as well as training another develop</w:t>
-      </w:r>
-      <w:r>
-        <w:t>er with the skills to take over</w:t>
-      </w:r>
-    </w:p>
-    <w:p>
-      <w:pPr>
-        <w:pStyle w:val="EmplymentHeader"/>
-      </w:pPr>
-      <w:r>
-        <w:t xml:space="preserve">December 2003 – </w:t>
-      </w:r>
-      <w:proofErr w:type="spellStart"/>
-      <w:r>
-        <w:t>Dold</w:t>
-      </w:r>
-      <w:proofErr w:type="spellEnd"/>
-      <w:r>
-        <w:t xml:space="preserve"> Industries UK Ltd</w:t>
-      </w:r>
-      <w:r>
-        <w:t xml:space="preserve"> (1-week contract)</w:t>
-      </w:r>
-    </w:p>
-    <w:p>
-      <w:pPr>
-        <w:pStyle w:val="ListParagraph"/>
-        <w:numPr>
-          <w:ilvl w:val="0"/>
-          <w:numId w:val="12"/>
-        </w:numPr>
-      </w:pPr>
-      <w:r>
-        <w:t>Created</w:t>
-      </w:r>
-      <w:r>
-        <w:t xml:space="preserve"> the </w:t>
-      </w:r>
-      <w:proofErr w:type="spellStart"/>
-      <w:r>
-        <w:t>Dold</w:t>
-      </w:r>
-      <w:proofErr w:type="spellEnd"/>
-      <w:r>
-        <w:t xml:space="preserve"> Industries UK cor</w:t>
-      </w:r>
-      <w:r>
-        <w:t xml:space="preserve">porate </w:t>
-      </w:r>
-      <w:r>
-        <w:t>website (www.dold.co.uk</w:t>
-      </w:r>
-      <w:r>
-        <w:t>, since replaced</w:t>
-      </w:r>
-      <w:r>
-        <w:t>)</w:t>
-      </w:r>
-    </w:p>
-    <w:p>
-      <w:pPr>
-        <w:pStyle w:val="ListParagraph"/>
-        <w:numPr>
-          <w:ilvl w:val="0"/>
-          <w:numId w:val="12"/>
-        </w:numPr>
-      </w:pPr>
-      <w:r>
-        <w:t>W</w:t>
-      </w:r>
-      <w:r>
-        <w:t xml:space="preserve">orked with </w:t>
-      </w:r>
-      <w:r>
-        <w:t xml:space="preserve">the </w:t>
-      </w:r>
-      <w:r>
-        <w:t>Managing Director and top-level sales staff t</w:t>
-      </w:r>
-      <w:r>
-        <w:t>o gather company’s requirements</w:t>
-      </w:r>
-    </w:p>
-    <w:p>
-      <w:pPr>
-        <w:pStyle w:val="ListParagraph"/>
-        <w:numPr>
-          <w:ilvl w:val="0"/>
-          <w:numId w:val="12"/>
-        </w:numPr>
-      </w:pPr>
-      <w:r>
-        <w:t>Created Java-based tools to aid catalogue creation</w:t>
-      </w:r>
-    </w:p>
-    <w:p>
-      <w:r>
-        <w:br w:type="page"/>
-      </w:r>
-    </w:p>
-    <w:p>
-      <w:pPr>
         <w:pStyle w:val="Heading1"/>
       </w:pPr>
       <w:r>
@@ -900,7 +1140,12 @@
         </w:numPr>
       </w:pPr>
       <w:r>
-        <w:t xml:space="preserve">Other units included </w:t>
+        <w:t>Other units includ</w:t>
+      </w:r>
+      <w:bookmarkStart w:id="0" w:name="_GoBack"/>
+      <w:bookmarkEnd w:id="0"/>
+      <w:r>
+        <w:t xml:space="preserve">ed </w:t>
       </w:r>
       <w:r>
         <w:t>Speech &amp; Natural Language Processing, Information Retrieval, Systems Engineering and Analysis &amp; Design.</w:t>
@@ -953,12 +1198,7 @@
         </w:numPr>
       </w:pPr>
       <w:r>
-        <w:t>Final project consisted of a J2EE/web based scheduling system, with working with a real-world garage chain to capture the business re</w:t>
-      </w:r>
-      <w:bookmarkStart w:id="0" w:name="_GoBack"/>
-      <w:bookmarkEnd w:id="0"/>
-      <w:r>
-        <w:t>quirements.</w:t>
+        <w:t>Final project consisted of a J2EE/web based scheduling system, with working with a real-world garage chain to capture the business requirements.</w:t>
       </w:r>
     </w:p>
     <w:p>
@@ -1138,6 +1378,72 @@
     </w:p>
     <w:p>
       <w:pPr>
+        <w:pStyle w:val="ListParagraph"/>
+        <w:numPr>
+          <w:ilvl w:val="0"/>
+          <w:numId w:val="13"/>
+        </w:numPr>
+      </w:pPr>
+      <w:r>
+        <w:t>2012 - A</w:t>
+      </w:r>
+      <w:r>
+        <w:t xml:space="preserve"> </w:t>
+      </w:r>
+      <w:r>
+        <w:rPr>
+          <w:b/>
+        </w:rPr>
+        <w:t>MongoDB</w:t>
+      </w:r>
+      <w:r>
+        <w:t xml:space="preserve"> correspondence course, offered by 10gen, taught using </w:t>
+      </w:r>
+      <w:r>
+        <w:rPr>
+          <w:b/>
+        </w:rPr>
+        <w:t>Python</w:t>
+      </w:r>
+    </w:p>
+    <w:p>
+      <w:pPr>
+        <w:pStyle w:val="ListParagraph"/>
+        <w:numPr>
+          <w:ilvl w:val="0"/>
+          <w:numId w:val="13"/>
+        </w:numPr>
+      </w:pPr>
+      <w:r>
+        <w:t xml:space="preserve">Learned </w:t>
+      </w:r>
+      <w:proofErr w:type="spellStart"/>
+      <w:r>
+        <w:t>AngularJS</w:t>
+      </w:r>
+      <w:proofErr w:type="spellEnd"/>
+      <w:r>
+        <w:t xml:space="preserve"> &amp; C#5 </w:t>
+      </w:r>
+      <w:proofErr w:type="spellStart"/>
+      <w:r>
+        <w:t>async</w:t>
+      </w:r>
+      <w:proofErr w:type="spellEnd"/>
+      <w:r>
+        <w:t xml:space="preserve"> using </w:t>
+      </w:r>
+      <w:proofErr w:type="spellStart"/>
+      <w:r>
+        <w:t>Tekpub</w:t>
+      </w:r>
+      <w:proofErr w:type="spellEnd"/>
+      <w:r>
+        <w:t xml:space="preserve"> in my spare time to apply at work</w:t>
+      </w:r>
+    </w:p>
+    <w:p>
+      <w:pPr>
         <w:pStyle w:val="Heading1"/>
       </w:pPr>
       <w:r>
@@ -1237,45 +1543,32 @@
         </w:numPr>
       </w:pPr>
       <w:r>
-        <w:t xml:space="preserve">In the process of creating an </w:t>
-      </w:r>
-      <w:r>
-        <w:rPr>
-          <w:b/>
-        </w:rPr>
-        <w:t>Android</w:t>
-      </w:r>
-      <w:r>
-        <w:t xml:space="preserve"> client</w:t>
-      </w:r>
-    </w:p>
-    <w:p>
-      <w:pPr>
-        <w:pStyle w:val="ListParagraph"/>
-        <w:numPr>
-          <w:ilvl w:val="1"/>
-          <w:numId w:val="7"/>
-        </w:numPr>
-      </w:pPr>
-      <w:r>
-        <w:t xml:space="preserve">In the process of creating a </w:t>
+        <w:t xml:space="preserve">Created an Android client using </w:t>
       </w:r>
       <w:proofErr w:type="spellStart"/>
       <w:r>
-        <w:rPr>
-          <w:b/>
-        </w:rPr>
-        <w:t>jQuery</w:t>
+        <w:t>Xarmarin’s</w:t>
       </w:r>
       <w:proofErr w:type="spellEnd"/>
       <w:r>
-        <w:rPr>
-          <w:b/>
-        </w:rPr>
-        <w:t xml:space="preserve"> Mobile</w:t>
-      </w:r>
-      <w:r>
-        <w:t xml:space="preserve"> client</w:t>
+        <w:t xml:space="preserve"> </w:t>
+      </w:r>
+      <w:proofErr w:type="spellStart"/>
+      <w:r>
+        <w:rPr>
+          <w:b/>
+        </w:rPr>
+        <w:t>Mono.Android</w:t>
+      </w:r>
+      <w:proofErr w:type="spellEnd"/>
+      <w:r>
+        <w:rPr>
+          <w:b/>
+        </w:rPr>
+        <w:t xml:space="preserve"> </w:t>
+      </w:r>
+      <w:r>
+        <w:t>framework</w:t>
       </w:r>
     </w:p>
     <w:p>
@@ -1287,34 +1580,10 @@
         </w:numPr>
       </w:pPr>
       <w:r>
-        <w:t xml:space="preserve">Currently enrolled on a </w:t>
-      </w:r>
-      <w:r>
-        <w:rPr>
-          <w:b/>
-        </w:rPr>
-        <w:t>MongoDB</w:t>
-      </w:r>
-      <w:r>
-        <w:t xml:space="preserve"> correspondence course, offered by 10gen, taught using </w:t>
-      </w:r>
-      <w:r>
-        <w:rPr>
-          <w:b/>
-        </w:rPr>
-        <w:t>Python</w:t>
-      </w:r>
-    </w:p>
-    <w:p>
-      <w:pPr>
-        <w:pStyle w:val="ListParagraph"/>
-        <w:numPr>
-          <w:ilvl w:val="0"/>
-          <w:numId w:val="7"/>
-        </w:numPr>
-      </w:pPr>
-      <w:r>
-        <w:t>Have been using Linux on-and-off since 2001, and comfortable with general usage (use Ubuntu at home)</w:t>
+        <w:t>I h</w:t>
+      </w:r>
+      <w:r>
+        <w:t>ave been using Linux on-and-off since 2001, and comfortable with general usage (use Ubuntu at home)</w:t>
       </w:r>
     </w:p>
     <w:p/>
@@ -1792,6 +2061,119 @@
     </w:lvl>
   </w:abstractNum>
   <w:abstractNum w:abstractNumId="4">
+    <w:nsid w:val="16BC5552"/>
+    <w:multiLevelType w:val="hybridMultilevel"/>
+    <w:tmpl w:val="F23A37AC"/>
+    <w:lvl w:ilvl="0" w:tplc="08090001">
+      <w:start w:val="1"/>
+      <w:numFmt w:val="bullet"/>
+      <w:lvlText w:val=""/>
+      <w:lvlJc w:val="left"/>
+      <w:pPr>
+        <w:ind w:left="720" w:hanging="360"/>
+      </w:pPr>
+      <w:rPr>
+        <w:rFonts w:ascii="Symbol" w:hAnsi="Symbol" w:hint="default"/>
+      </w:rPr>
+    </w:lvl>
+    <w:lvl w:ilvl="1" w:tplc="08090003" w:tentative="1">
+      <w:start w:val="1"/>
+      <w:numFmt w:val="bullet"/>
+      <w:lvlText w:val="o"/>
+      <w:lvlJc w:val="left"/>
+      <w:pPr>
+        <w:ind w:left="1440" w:hanging="360"/>
+      </w:pPr>
+      <w:rPr>
+        <w:rFonts w:ascii="Courier New" w:hAnsi="Courier New" w:cs="Courier New" w:hint="default"/>
+      </w:rPr>
+    </w:lvl>
+    <w:lvl w:ilvl="2" w:tplc="08090005" w:tentative="1">
+      <w:start w:val="1"/>
+      <w:numFmt w:val="bullet"/>
+      <w:lvlText w:val=""/>
+      <w:lvlJc w:val="left"/>
+      <w:pPr>
+        <w:ind w:left="2160" w:hanging="360"/>
+      </w:pPr>
+      <w:rPr>
+        <w:rFonts w:ascii="Wingdings" w:hAnsi="Wingdings" w:hint="default"/>
+      </w:rPr>
+    </w:lvl>
+    <w:lvl w:ilvl="3" w:tplc="08090001" w:tentative="1">
+      <w:start w:val="1"/>
+      <w:numFmt w:val="bullet"/>
+      <w:lvlText w:val=""/>
+      <w:lvlJc w:val="left"/>
+      <w:pPr>
+        <w:ind w:left="2880" w:hanging="360"/>
+      </w:pPr>
+      <w:rPr>
+        <w:rFonts w:ascii="Symbol" w:hAnsi="Symbol" w:hint="default"/>
+      </w:rPr>
+    </w:lvl>
+    <w:lvl w:ilvl="4" w:tplc="08090003" w:tentative="1">
+      <w:start w:val="1"/>
+      <w:numFmt w:val="bullet"/>
+      <w:lvlText w:val="o"/>
+      <w:lvlJc w:val="left"/>
+      <w:pPr>
+        <w:ind w:left="3600" w:hanging="360"/>
+      </w:pPr>
+      <w:rPr>
+        <w:rFonts w:ascii="Courier New" w:hAnsi="Courier New" w:cs="Courier New" w:hint="default"/>
+      </w:rPr>
+    </w:lvl>
+    <w:lvl w:ilvl="5" w:tplc="08090005" w:tentative="1">
+      <w:start w:val="1"/>
+      <w:numFmt w:val="bullet"/>
+      <w:lvlText w:val=""/>
+      <w:lvlJc w:val="left"/>
+      <w:pPr>
+        <w:ind w:left="4320" w:hanging="360"/>
+      </w:pPr>
+      <w:rPr>
+        <w:rFonts w:ascii="Wingdings" w:hAnsi="Wingdings" w:hint="default"/>
+      </w:rPr>
+    </w:lvl>
+    <w:lvl w:ilvl="6" w:tplc="08090001" w:tentative="1">
+      <w:start w:val="1"/>
+      <w:numFmt w:val="bullet"/>
+      <w:lvlText w:val=""/>
+      <w:lvlJc w:val="left"/>
+      <w:pPr>
+        <w:ind w:left="5040" w:hanging="360"/>
+      </w:pPr>
+      <w:rPr>
+        <w:rFonts w:ascii="Symbol" w:hAnsi="Symbol" w:hint="default"/>
+      </w:rPr>
+    </w:lvl>
+    <w:lvl w:ilvl="7" w:tplc="08090003" w:tentative="1">
+      <w:start w:val="1"/>
+      <w:numFmt w:val="bullet"/>
+      <w:lvlText w:val="o"/>
+      <w:lvlJc w:val="left"/>
+      <w:pPr>
+        <w:ind w:left="5760" w:hanging="360"/>
+      </w:pPr>
+      <w:rPr>
+        <w:rFonts w:ascii="Courier New" w:hAnsi="Courier New" w:cs="Courier New" w:hint="default"/>
+      </w:rPr>
+    </w:lvl>
+    <w:lvl w:ilvl="8" w:tplc="08090005" w:tentative="1">
+      <w:start w:val="1"/>
+      <w:numFmt w:val="bullet"/>
+      <w:lvlText w:val=""/>
+      <w:lvlJc w:val="left"/>
+      <w:pPr>
+        <w:ind w:left="6480" w:hanging="360"/>
+      </w:pPr>
+      <w:rPr>
+        <w:rFonts w:ascii="Wingdings" w:hAnsi="Wingdings" w:hint="default"/>
+      </w:rPr>
+    </w:lvl>
+  </w:abstractNum>
+  <w:abstractNum w:abstractNumId="5">
     <w:nsid w:val="1DC00B78"/>
     <w:multiLevelType w:val="hybridMultilevel"/>
     <w:tmpl w:val="4C52736E"/>
@@ -1904,7 +2286,7 @@
       </w:rPr>
     </w:lvl>
   </w:abstractNum>
-  <w:abstractNum w:abstractNumId="5">
+  <w:abstractNum w:abstractNumId="6">
     <w:nsid w:val="2A8154C4"/>
     <w:multiLevelType w:val="hybridMultilevel"/>
     <w:tmpl w:val="6B1C8DD0"/>
@@ -2017,7 +2399,7 @@
       </w:rPr>
     </w:lvl>
   </w:abstractNum>
-  <w:abstractNum w:abstractNumId="6">
+  <w:abstractNum w:abstractNumId="7">
     <w:nsid w:val="31776022"/>
     <w:multiLevelType w:val="hybridMultilevel"/>
     <w:tmpl w:val="6EE4AFFE"/>
@@ -2130,7 +2512,7 @@
       </w:rPr>
     </w:lvl>
   </w:abstractNum>
-  <w:abstractNum w:abstractNumId="7">
+  <w:abstractNum w:abstractNumId="8">
     <w:nsid w:val="47055CB3"/>
     <w:multiLevelType w:val="hybridMultilevel"/>
     <w:tmpl w:val="FD52F2A4"/>
@@ -2243,7 +2625,7 @@
       </w:rPr>
     </w:lvl>
   </w:abstractNum>
-  <w:abstractNum w:abstractNumId="8">
+  <w:abstractNum w:abstractNumId="9">
     <w:nsid w:val="483B3A09"/>
     <w:multiLevelType w:val="hybridMultilevel"/>
     <w:tmpl w:val="52E48E24"/>
@@ -2356,7 +2738,120 @@
       </w:rPr>
     </w:lvl>
   </w:abstractNum>
-  <w:abstractNum w:abstractNumId="9">
+  <w:abstractNum w:abstractNumId="10">
+    <w:nsid w:val="49103F40"/>
+    <w:multiLevelType w:val="hybridMultilevel"/>
+    <w:tmpl w:val="7452E5A6"/>
+    <w:lvl w:ilvl="0" w:tplc="08090001">
+      <w:start w:val="1"/>
+      <w:numFmt w:val="bullet"/>
+      <w:lvlText w:val=""/>
+      <w:lvlJc w:val="left"/>
+      <w:pPr>
+        <w:ind w:left="720" w:hanging="360"/>
+      </w:pPr>
+      <w:rPr>
+        <w:rFonts w:ascii="Symbol" w:hAnsi="Symbol" w:hint="default"/>
+      </w:rPr>
+    </w:lvl>
+    <w:lvl w:ilvl="1" w:tplc="08090003" w:tentative="1">
+      <w:start w:val="1"/>
+      <w:numFmt w:val="bullet"/>
+      <w:lvlText w:val="o"/>
+      <w:lvlJc w:val="left"/>
+      <w:pPr>
+        <w:ind w:left="1440" w:hanging="360"/>
+      </w:pPr>
+      <w:rPr>
+        <w:rFonts w:ascii="Courier New" w:hAnsi="Courier New" w:cs="Courier New" w:hint="default"/>
+      </w:rPr>
+    </w:lvl>
+    <w:lvl w:ilvl="2" w:tplc="08090005" w:tentative="1">
+      <w:start w:val="1"/>
+      <w:numFmt w:val="bullet"/>
+      <w:lvlText w:val=""/>
+      <w:lvlJc w:val="left"/>
+      <w:pPr>
+        <w:ind w:left="2160" w:hanging="360"/>
+      </w:pPr>
+      <w:rPr>
+        <w:rFonts w:ascii="Wingdings" w:hAnsi="Wingdings" w:hint="default"/>
+      </w:rPr>
+    </w:lvl>
+    <w:lvl w:ilvl="3" w:tplc="08090001" w:tentative="1">
+      <w:start w:val="1"/>
+      <w:numFmt w:val="bullet"/>
+      <w:lvlText w:val=""/>
+      <w:lvlJc w:val="left"/>
+      <w:pPr>
+        <w:ind w:left="2880" w:hanging="360"/>
+      </w:pPr>
+      <w:rPr>
+        <w:rFonts w:ascii="Symbol" w:hAnsi="Symbol" w:hint="default"/>
+      </w:rPr>
+    </w:lvl>
+    <w:lvl w:ilvl="4" w:tplc="08090003" w:tentative="1">
+      <w:start w:val="1"/>
+      <w:numFmt w:val="bullet"/>
+      <w:lvlText w:val="o"/>
+      <w:lvlJc w:val="left"/>
+      <w:pPr>
+        <w:ind w:left="3600" w:hanging="360"/>
+      </w:pPr>
+      <w:rPr>
+        <w:rFonts w:ascii="Courier New" w:hAnsi="Courier New" w:cs="Courier New" w:hint="default"/>
+      </w:rPr>
+    </w:lvl>
+    <w:lvl w:ilvl="5" w:tplc="08090005" w:tentative="1">
+      <w:start w:val="1"/>
+      <w:numFmt w:val="bullet"/>
+      <w:lvlText w:val=""/>
+      <w:lvlJc w:val="left"/>
+      <w:pPr>
+        <w:ind w:left="4320" w:hanging="360"/>
+      </w:pPr>
+      <w:rPr>
+        <w:rFonts w:ascii="Wingdings" w:hAnsi="Wingdings" w:hint="default"/>
+      </w:rPr>
+    </w:lvl>
+    <w:lvl w:ilvl="6" w:tplc="08090001" w:tentative="1">
+      <w:start w:val="1"/>
+      <w:numFmt w:val="bullet"/>
+      <w:lvlText w:val=""/>
+      <w:lvlJc w:val="left"/>
+      <w:pPr>
+        <w:ind w:left="5040" w:hanging="360"/>
+      </w:pPr>
+      <w:rPr>
+        <w:rFonts w:ascii="Symbol" w:hAnsi="Symbol" w:hint="default"/>
+      </w:rPr>
+    </w:lvl>
+    <w:lvl w:ilvl="7" w:tplc="08090003" w:tentative="1">
+      <w:start w:val="1"/>
+      <w:numFmt w:val="bullet"/>
+      <w:lvlText w:val="o"/>
+      <w:lvlJc w:val="left"/>
+      <w:pPr>
+        <w:ind w:left="5760" w:hanging="360"/>
+      </w:pPr>
+      <w:rPr>
+        <w:rFonts w:ascii="Courier New" w:hAnsi="Courier New" w:cs="Courier New" w:hint="default"/>
+      </w:rPr>
+    </w:lvl>
+    <w:lvl w:ilvl="8" w:tplc="08090005" w:tentative="1">
+      <w:start w:val="1"/>
+      <w:numFmt w:val="bullet"/>
+      <w:lvlText w:val=""/>
+      <w:lvlJc w:val="left"/>
+      <w:pPr>
+        <w:ind w:left="6480" w:hanging="360"/>
+      </w:pPr>
+      <w:rPr>
+        <w:rFonts w:ascii="Wingdings" w:hAnsi="Wingdings" w:hint="default"/>
+      </w:rPr>
+    </w:lvl>
+  </w:abstractNum>
+  <w:abstractNum w:abstractNumId="11">
     <w:nsid w:val="4A9D2136"/>
     <w:multiLevelType w:val="hybridMultilevel"/>
     <w:tmpl w:val="92E035C4"/>
@@ -2469,7 +2964,120 @@
       </w:rPr>
     </w:lvl>
   </w:abstractNum>
-  <w:abstractNum w:abstractNumId="10">
+  <w:abstractNum w:abstractNumId="12">
+    <w:nsid w:val="4B63690C"/>
+    <w:multiLevelType w:val="hybridMultilevel"/>
+    <w:tmpl w:val="65CA5A7E"/>
+    <w:lvl w:ilvl="0" w:tplc="08090001">
+      <w:start w:val="1"/>
+      <w:numFmt w:val="bullet"/>
+      <w:lvlText w:val=""/>
+      <w:lvlJc w:val="left"/>
+      <w:pPr>
+        <w:ind w:left="720" w:hanging="360"/>
+      </w:pPr>
+      <w:rPr>
+        <w:rFonts w:ascii="Symbol" w:hAnsi="Symbol" w:hint="default"/>
+      </w:rPr>
+    </w:lvl>
+    <w:lvl w:ilvl="1" w:tplc="08090003" w:tentative="1">
+      <w:start w:val="1"/>
+      <w:numFmt w:val="bullet"/>
+      <w:lvlText w:val="o"/>
+      <w:lvlJc w:val="left"/>
+      <w:pPr>
+        <w:ind w:left="1440" w:hanging="360"/>
+      </w:pPr>
+      <w:rPr>
+        <w:rFonts w:ascii="Courier New" w:hAnsi="Courier New" w:cs="Courier New" w:hint="default"/>
+      </w:rPr>
+    </w:lvl>
+    <w:lvl w:ilvl="2" w:tplc="08090005" w:tentative="1">
+      <w:start w:val="1"/>
+      <w:numFmt w:val="bullet"/>
+      <w:lvlText w:val=""/>
+      <w:lvlJc w:val="left"/>
+      <w:pPr>
+        <w:ind w:left="2160" w:hanging="360"/>
+      </w:pPr>
+      <w:rPr>
+        <w:rFonts w:ascii="Wingdings" w:hAnsi="Wingdings" w:hint="default"/>
+      </w:rPr>
+    </w:lvl>
+    <w:lvl w:ilvl="3" w:tplc="08090001" w:tentative="1">
+      <w:start w:val="1"/>
+      <w:numFmt w:val="bullet"/>
+      <w:lvlText w:val=""/>
+      <w:lvlJc w:val="left"/>
+      <w:pPr>
+        <w:ind w:left="2880" w:hanging="360"/>
+      </w:pPr>
+      <w:rPr>
+        <w:rFonts w:ascii="Symbol" w:hAnsi="Symbol" w:hint="default"/>
+      </w:rPr>
+    </w:lvl>
+    <w:lvl w:ilvl="4" w:tplc="08090003" w:tentative="1">
+      <w:start w:val="1"/>
+      <w:numFmt w:val="bullet"/>
+      <w:lvlText w:val="o"/>
+      <w:lvlJc w:val="left"/>
+      <w:pPr>
+        <w:ind w:left="3600" w:hanging="360"/>
+      </w:pPr>
+      <w:rPr>
+        <w:rFonts w:ascii="Courier New" w:hAnsi="Courier New" w:cs="Courier New" w:hint="default"/>
+      </w:rPr>
+    </w:lvl>
+    <w:lvl w:ilvl="5" w:tplc="08090005" w:tentative="1">
+      <w:start w:val="1"/>
+      <w:numFmt w:val="bullet"/>
+      <w:lvlText w:val=""/>
+      <w:lvlJc w:val="left"/>
+      <w:pPr>
+        <w:ind w:left="4320" w:hanging="360"/>
+      </w:pPr>
+      <w:rPr>
+        <w:rFonts w:ascii="Wingdings" w:hAnsi="Wingdings" w:hint="default"/>
+      </w:rPr>
+    </w:lvl>
+    <w:lvl w:ilvl="6" w:tplc="08090001" w:tentative="1">
+      <w:start w:val="1"/>
+      <w:numFmt w:val="bullet"/>
+      <w:lvlText w:val=""/>
+      <w:lvlJc w:val="left"/>
+      <w:pPr>
+        <w:ind w:left="5040" w:hanging="360"/>
+      </w:pPr>
+      <w:rPr>
+        <w:rFonts w:ascii="Symbol" w:hAnsi="Symbol" w:hint="default"/>
+      </w:rPr>
+    </w:lvl>
+    <w:lvl w:ilvl="7" w:tplc="08090003" w:tentative="1">
+      <w:start w:val="1"/>
+      <w:numFmt w:val="bullet"/>
+      <w:lvlText w:val="o"/>
+      <w:lvlJc w:val="left"/>
+      <w:pPr>
+        <w:ind w:left="5760" w:hanging="360"/>
+      </w:pPr>
+      <w:rPr>
+        <w:rFonts w:ascii="Courier New" w:hAnsi="Courier New" w:cs="Courier New" w:hint="default"/>
+      </w:rPr>
+    </w:lvl>
+    <w:lvl w:ilvl="8" w:tplc="08090005" w:tentative="1">
+      <w:start w:val="1"/>
+      <w:numFmt w:val="bullet"/>
+      <w:lvlText w:val=""/>
+      <w:lvlJc w:val="left"/>
+      <w:pPr>
+        <w:ind w:left="6480" w:hanging="360"/>
+      </w:pPr>
+      <w:rPr>
+        <w:rFonts w:ascii="Wingdings" w:hAnsi="Wingdings" w:hint="default"/>
+      </w:rPr>
+    </w:lvl>
+  </w:abstractNum>
+  <w:abstractNum w:abstractNumId="13">
     <w:nsid w:val="555A2EF9"/>
     <w:multiLevelType w:val="hybridMultilevel"/>
     <w:tmpl w:val="89DAF330"/>
@@ -2582,7 +3190,7 @@
       </w:rPr>
     </w:lvl>
   </w:abstractNum>
-  <w:abstractNum w:abstractNumId="11">
+  <w:abstractNum w:abstractNumId="14">
     <w:nsid w:val="567B7AFA"/>
     <w:multiLevelType w:val="hybridMultilevel"/>
     <w:tmpl w:val="364C85E6"/>
@@ -2695,7 +3303,7 @@
       </w:rPr>
     </w:lvl>
   </w:abstractNum>
-  <w:abstractNum w:abstractNumId="12">
+  <w:abstractNum w:abstractNumId="15">
     <w:nsid w:val="580C0575"/>
     <w:multiLevelType w:val="hybridMultilevel"/>
     <w:tmpl w:val="14462372"/>
@@ -2808,7 +3416,7 @@
       </w:rPr>
     </w:lvl>
   </w:abstractNum>
-  <w:abstractNum w:abstractNumId="13">
+  <w:abstractNum w:abstractNumId="16">
     <w:nsid w:val="5D816E9C"/>
     <w:multiLevelType w:val="hybridMultilevel"/>
     <w:tmpl w:val="389AE848"/>
@@ -2921,7 +3529,7 @@
       </w:rPr>
     </w:lvl>
   </w:abstractNum>
-  <w:abstractNum w:abstractNumId="14">
+  <w:abstractNum w:abstractNumId="17">
     <w:nsid w:val="60EB6ECE"/>
     <w:multiLevelType w:val="hybridMultilevel"/>
     <w:tmpl w:val="4C4A34A2"/>
@@ -3034,7 +3642,7 @@
       </w:rPr>
     </w:lvl>
   </w:abstractNum>
-  <w:abstractNum w:abstractNumId="15">
+  <w:abstractNum w:abstractNumId="18">
     <w:nsid w:val="7B40161E"/>
     <w:multiLevelType w:val="hybridMultilevel"/>
     <w:tmpl w:val="61D81916"/>
@@ -3148,7 +3756,7 @@
     </w:lvl>
   </w:abstractNum>
   <w:num w:numId="1">
-    <w:abstractNumId w:val="10"/>
+    <w:abstractNumId w:val="13"/>
   </w:num>
   <w:num w:numId="2">
     <w:abstractNumId w:val="0"/>
@@ -3157,43 +3765,52 @@
     <w:abstractNumId w:val="3"/>
   </w:num>
   <w:num w:numId="4">
+    <w:abstractNumId w:val="8"/>
+  </w:num>
+  <w:num w:numId="5">
+    <w:abstractNumId w:val="15"/>
+  </w:num>
+  <w:num w:numId="6">
     <w:abstractNumId w:val="7"/>
   </w:num>
-  <w:num w:numId="5">
-    <w:abstractNumId w:val="12"/>
-  </w:num>
-  <w:num w:numId="6">
-    <w:abstractNumId w:val="6"/>
-  </w:num>
   <w:num w:numId="7">
-    <w:abstractNumId w:val="9"/>
+    <w:abstractNumId w:val="11"/>
   </w:num>
   <w:num w:numId="8">
     <w:abstractNumId w:val="1"/>
   </w:num>
   <w:num w:numId="9">
-    <w:abstractNumId w:val="14"/>
+    <w:abstractNumId w:val="17"/>
   </w:num>
   <w:num w:numId="10">
-    <w:abstractNumId w:val="8"/>
+    <w:abstractNumId w:val="9"/>
   </w:num>
   <w:num w:numId="11">
+    <w:abstractNumId w:val="6"/>
+  </w:num>
+  <w:num w:numId="12">
     <w:abstractNumId w:val="5"/>
   </w:num>
-  <w:num w:numId="12">
-    <w:abstractNumId w:val="4"/>
-  </w:num>
   <w:num w:numId="13">
-    <w:abstractNumId w:val="13"/>
+    <w:abstractNumId w:val="16"/>
   </w:num>
   <w:num w:numId="14">
-    <w:abstractNumId w:val="11"/>
+    <w:abstractNumId w:val="14"/>
   </w:num>
   <w:num w:numId="15">
     <w:abstractNumId w:val="2"/>
   </w:num>
   <w:num w:numId="16">
-    <w:abstractNumId w:val="15"/>
+    <w:abstractNumId w:val="18"/>
+  </w:num>
+  <w:num w:numId="17">
+    <w:abstractNumId w:val="12"/>
+  </w:num>
+  <w:num w:numId="18">
+    <w:abstractNumId w:val="10"/>
+  </w:num>
+  <w:num w:numId="19">
+    <w:abstractNumId w:val="4"/>
   </w:num>
 </w:numbering>
 </file>
@@ -4208,7 +4825,7 @@
 </file>
 
 <file path=customXml/itemProps1.xml><?xml version="1.0" encoding="utf-8"?>
-<ds:datastoreItem xmlns:ds="http://schemas.openxmlformats.org/officeDocument/2006/customXml" ds:itemID="{F1BC5F3E-984A-4ECC-9E88-B933EB0CA353}">
+<ds:datastoreItem xmlns:ds="http://schemas.openxmlformats.org/officeDocument/2006/customXml" ds:itemID="{2A30EE45-A0ED-42F2-AE2B-F7EE1875622B}">
   <ds:schemaRefs>
     <ds:schemaRef ds:uri="http://schemas.openxmlformats.org/officeDocument/2006/bibliography"/>
   </ds:schemaRefs>

</xml_diff>

<commit_message>
Small typos form Jasmin
</commit_message>
<xml_diff>
--- a/Jonathan Bates CV.docx
+++ b/Jonathan Bates CV.docx
@@ -51,10 +51,7 @@
     </w:p>
     <w:p>
       <w:r>
-        <w:t>For the last 2 years, I have been p</w:t>
-      </w:r>
-      <w:r>
-        <w:t xml:space="preserve">art of the Financial Services &amp; integration team – a core backend team responsible for developing a financial transaction model of the company to act as the source of truth for all of </w:t>
+        <w:t xml:space="preserve">For the last 2 years, I have been part of the Financial Services &amp; integration team – a core backend team responsible for developing a financial transaction model of the company to act as the source of truth for all of </w:t>
       </w:r>
       <w:proofErr w:type="spellStart"/>
       <w:r>
@@ -62,16 +59,7 @@
       </w:r>
       <w:proofErr w:type="spellEnd"/>
       <w:r>
-        <w:t xml:space="preserve"> Bank’s transactions</w:t>
-      </w:r>
-      <w:r>
-        <w:t>.  It is one of the most mission-critical pieces of engineering in the company,</w:t>
-      </w:r>
-      <w:r>
-        <w:t xml:space="preserve"> integrating with numerous upstream and downstream systems (from end-user products to the GL &amp; reconciliation systems)</w:t>
-      </w:r>
-      <w:r>
-        <w:t>.  The team’s focus has been on reliability &amp; durability of this system which contrasts with many of the other squads in the company.</w:t>
+        <w:t xml:space="preserve"> Bank’s transactions.  It is one of the most mission-critical pieces of engineering in the company, integrating with numerous upstream and downstream systems (from end-user products to the GL &amp; reconciliation systems).  The team’s focus has been on reliability &amp; durability of this system which contrasts with many of the other squads in the company.</w:t>
       </w:r>
     </w:p>
     <w:p>
@@ -83,18 +71,13 @@
         </w:numPr>
       </w:pPr>
       <w:r>
-        <w:t xml:space="preserve">Distributed system, </w:t>
-      </w:r>
-      <w:proofErr w:type="spellStart"/>
-      <w:r>
-        <w:t>with</w:t>
-      </w:r>
-      <w:r>
-        <w:t>components</w:t>
-      </w:r>
-      <w:proofErr w:type="spellEnd"/>
-      <w:r>
-        <w:t xml:space="preserve"> based around Kafka-Streams &amp; Kotlin, integrating with Redis, Aurora, MSSQL &amp; S3 </w:t>
+        <w:t>Distributed system, with</w:t>
+      </w:r>
+      <w:r>
+        <w:t xml:space="preserve"> </w:t>
+      </w:r>
+      <w:r>
+        <w:t>components based around Kafka-Streams &amp; Kotlin, integrating with Redis, Aurora, MSSQL &amp; S3</w:t>
       </w:r>
     </w:p>
     <w:p>
@@ -240,6 +223,11 @@
     </w:p>
     <w:p>
       <w:pPr>
+        <w:pStyle w:val="ListParagraph"/>
+      </w:pPr>
+    </w:p>
+    <w:p>
+      <w:pPr>
         <w:pStyle w:val="EmplymentHeader"/>
       </w:pPr>
       <w:r>
@@ -255,10 +243,7 @@
         </w:numPr>
       </w:pPr>
       <w:r>
-        <w:t>Created a well-received binary format for storing Kafka records to S3.  A modest container managed to sustain a recovery rate of ~50k messages per second to a recovery topic.</w:t>
-      </w:r>
-      <w:r>
-        <w:t xml:space="preserve"> This was a Kafka-Connect based solution that predated the mainstream S3 plugin</w:t>
+        <w:t>Created a well-received binary format for storing Kafka records to S3.  A modest container managed to sustain a recovery rate of ~50k messages per second to a recovery topic. This was a Kafka-Connect based solution that predated the mainstream S3 plugin</w:t>
       </w:r>
     </w:p>
     <w:p>
@@ -270,16 +255,7 @@
         </w:numPr>
       </w:pPr>
       <w:r>
-        <w:t xml:space="preserve">Moved </w:t>
-      </w:r>
-      <w:r>
-        <w:t>our</w:t>
-      </w:r>
-      <w:r>
-        <w:t xml:space="preserve"> stack to a helm-charts deployment</w:t>
-      </w:r>
-      <w:r>
-        <w:t>, creating helm charts used by others</w:t>
+        <w:t>Moved our stack to a helm-charts deployment, creating helm charts used by others</w:t>
       </w:r>
     </w:p>
     <w:p>
@@ -394,7 +370,6 @@
         <w:pStyle w:val="EmplymentHeader"/>
       </w:pPr>
       <w:r>
-        <w:lastRenderedPageBreak/>
         <w:t xml:space="preserve">Jan 2013 – </w:t>
       </w:r>
       <w:r>
@@ -501,21 +476,19 @@
         <w:rPr>
           <w:b/>
         </w:rPr>
-        <w:t xml:space="preserve">, </w:t>
-      </w:r>
-      <w:proofErr w:type="spellStart"/>
-      <w:r>
-        <w:rPr>
-          <w:b/>
-        </w:rPr>
-        <w:t>EventSourcing</w:t>
-      </w:r>
-      <w:proofErr w:type="spellEnd"/>
-      <w:r>
-        <w:rPr>
-          <w:b/>
-        </w:rPr>
-        <w:t xml:space="preserve"> </w:t>
+        <w:t>, Event</w:t>
+      </w:r>
+      <w:r>
+        <w:rPr>
+          <w:b/>
+        </w:rPr>
+        <w:t>-</w:t>
+      </w:r>
+      <w:r>
+        <w:rPr>
+          <w:b/>
+        </w:rPr>
+        <w:t xml:space="preserve">Sourcing </w:t>
       </w:r>
       <w:r>
         <w:t>(</w:t>
@@ -889,7 +862,13 @@
         <w:t xml:space="preserve">with </w:t>
       </w:r>
       <w:r>
-        <w:t xml:space="preserve">a backlog of 55 </w:t>
+        <w:t xml:space="preserve">a </w:t>
+      </w:r>
+      <w:r>
+        <w:t>waiting-list</w:t>
+      </w:r>
+      <w:r>
+        <w:t xml:space="preserve"> of 55 </w:t>
       </w:r>
       <w:r>
         <w:t>students</w:t>
@@ -1427,13 +1406,10 @@
         <w:t xml:space="preserve">MSc </w:t>
       </w:r>
       <w:r>
-        <w:t>(distinction)</w:t>
-      </w:r>
-      <w:r>
-        <w:t xml:space="preserve"> </w:t>
-      </w:r>
-      <w:r>
-        <w:t xml:space="preserve">in Advanced Computing Science, University of East Anglia, Norwich </w:t>
+        <w:t xml:space="preserve">(distinction) </w:t>
+      </w:r>
+      <w:r>
+        <w:t>in Advanced Computing Science, University of East Anglia</w:t>
       </w:r>
     </w:p>
     <w:p>
@@ -1445,7 +1421,19 @@
         </w:numPr>
       </w:pPr>
       <w:r>
-        <w:t>Dissertation project based on Context-aware mobile information-service infrastructure; a generic, self-configuring information-broker for mobile devices, which combined simplicity of use with an extensible array of intelligent information-services e.g. weather, stock quotes and proximity alerts.</w:t>
+        <w:t xml:space="preserve">Dissertation project based on </w:t>
+      </w:r>
+      <w:r>
+        <w:t>c</w:t>
+      </w:r>
+      <w:r>
+        <w:t>ontext-aware mobile information-service infrastructure; a generic, self-configuring information-broker for mobile devices, which combined simplicity of use with an extensible array of intelligent information</w:t>
+      </w:r>
+      <w:r>
+        <w:t xml:space="preserve"> </w:t>
+      </w:r>
+      <w:r>
+        <w:t>services e.g. weather, stock quotes and proximity alerts.</w:t>
       </w:r>
       <w:r>
         <w:t xml:space="preserve"> (77%)</w:t>
@@ -1483,16 +1471,14 @@
         </w:numPr>
       </w:pPr>
       <w:r>
+        <w:lastRenderedPageBreak/>
         <w:t>1994</w:t>
       </w:r>
       <w:r>
         <w:t xml:space="preserve"> –2001 – Westcliff High School for Boys - </w:t>
       </w:r>
       <w:r>
-        <w:t>10 GCSEs – A* - C</w:t>
-      </w:r>
-      <w:r>
-        <w:t xml:space="preserve">, </w:t>
+        <w:t xml:space="preserve">10 GCSEs – A* - C, </w:t>
       </w:r>
       <w:r>
         <w:t>4 A-levels, B</w:t>
@@ -4548,6 +4534,7 @@
     <w:lsdException w:name="HTML Sample" w:semiHidden="1" w:unhideWhenUsed="1"/>
     <w:lsdException w:name="HTML Typewriter" w:semiHidden="1" w:unhideWhenUsed="1"/>
     <w:lsdException w:name="HTML Variable" w:semiHidden="1" w:unhideWhenUsed="1"/>
+    <w:lsdException w:name="Normal Table" w:semiHidden="1" w:unhideWhenUsed="1"/>
     <w:lsdException w:name="annotation subject" w:semiHidden="1" w:unhideWhenUsed="1"/>
     <w:lsdException w:name="No List" w:semiHidden="1" w:unhideWhenUsed="1"/>
     <w:lsdException w:name="Outline List 1" w:semiHidden="1" w:unhideWhenUsed="1"/>
@@ -4591,8 +4578,10 @@
     <w:lsdException w:name="Table Elegant" w:semiHidden="1" w:unhideWhenUsed="1"/>
     <w:lsdException w:name="Table Professional" w:semiHidden="1" w:unhideWhenUsed="1"/>
     <w:lsdException w:name="Table Subtle 1" w:semiHidden="1" w:unhideWhenUsed="1"/>
+    <w:lsdException w:name="Table Subtle 2" w:semiHidden="1" w:unhideWhenUsed="1"/>
     <w:lsdException w:name="Table Web 1" w:semiHidden="1" w:unhideWhenUsed="1"/>
     <w:lsdException w:name="Table Web 2" w:semiHidden="1" w:unhideWhenUsed="1"/>
+    <w:lsdException w:name="Table Web 3" w:semiHidden="1" w:unhideWhenUsed="1"/>
     <w:lsdException w:name="Balloon Text" w:semiHidden="1" w:unhideWhenUsed="1"/>
     <w:lsdException w:name="Table Grid" w:uiPriority="59"/>
     <w:lsdException w:name="Table Theme" w:semiHidden="1" w:unhideWhenUsed="1"/>

</xml_diff>